<commit_message>
Task Model Database Design
</commit_message>
<xml_diff>
--- a/Project Overview for Warehouse Management System (WMS)_V.01.docx
+++ b/Project Overview for Warehouse Management System (WMS)_V.01.docx
@@ -218,6 +218,7 @@
                                     <w:tbl>
                                       <w:tblPr>
                                         <w:tblW w:w="5000" w:type="pct"/>
+                                        <w:shd w:val="clear" w:color="auto" w:fill="222A35" w:themeFill="text2" w:themeFillShade="80"/>
                                         <w:tblCellMar>
                                           <w:left w:w="0" w:type="dxa"/>
                                           <w:right w:w="0" w:type="dxa"/>
@@ -249,6 +250,7 @@
                                             <w:tc>
                                               <w:tcPr>
                                                 <w:tcW w:w="3590" w:type="dxa"/>
+                                                <w:shd w:val="clear" w:color="auto" w:fill="222A35" w:themeFill="text2" w:themeFillShade="80"/>
                                                 <w:vAlign w:val="center"/>
                                               </w:tcPr>
                                               <w:p>
@@ -273,6 +275,7 @@
                                         <w:tc>
                                           <w:tcPr>
                                             <w:tcW w:w="3591" w:type="dxa"/>
+                                            <w:shd w:val="clear" w:color="auto" w:fill="222A35" w:themeFill="text2" w:themeFillShade="80"/>
                                             <w:vAlign w:val="center"/>
                                           </w:tcPr>
                                           <w:sdt>
@@ -326,6 +329,7 @@
                                             <w:tc>
                                               <w:tcPr>
                                                 <w:tcW w:w="3591" w:type="dxa"/>
+                                                <w:shd w:val="clear" w:color="auto" w:fill="222A35" w:themeFill="text2" w:themeFillShade="80"/>
                                                 <w:vAlign w:val="center"/>
                                               </w:tcPr>
                                               <w:p>
@@ -523,6 +527,7 @@
                               <w:tbl>
                                 <w:tblPr>
                                   <w:tblW w:w="5000" w:type="pct"/>
+                                  <w:shd w:val="clear" w:color="auto" w:fill="222A35" w:themeFill="text2" w:themeFillShade="80"/>
                                   <w:tblCellMar>
                                     <w:left w:w="0" w:type="dxa"/>
                                     <w:right w:w="0" w:type="dxa"/>
@@ -554,6 +559,7 @@
                                       <w:tc>
                                         <w:tcPr>
                                           <w:tcW w:w="3590" w:type="dxa"/>
+                                          <w:shd w:val="clear" w:color="auto" w:fill="222A35" w:themeFill="text2" w:themeFillShade="80"/>
                                           <w:vAlign w:val="center"/>
                                         </w:tcPr>
                                         <w:p>
@@ -578,6 +584,7 @@
                                   <w:tc>
                                     <w:tcPr>
                                       <w:tcW w:w="3591" w:type="dxa"/>
+                                      <w:shd w:val="clear" w:color="auto" w:fill="222A35" w:themeFill="text2" w:themeFillShade="80"/>
                                       <w:vAlign w:val="center"/>
                                     </w:tcPr>
                                     <w:sdt>
@@ -631,6 +638,7 @@
                                       <w:tc>
                                         <w:tcPr>
                                           <w:tcW w:w="3591" w:type="dxa"/>
+                                          <w:shd w:val="clear" w:color="auto" w:fill="222A35" w:themeFill="text2" w:themeFillShade="80"/>
                                           <w:vAlign w:val="center"/>
                                         </w:tcPr>
                                         <w:p>
@@ -868,6 +876,13 @@
                     <w:rFonts w:cstheme="minorHAnsi"/>
                   </w:rPr>
                 </w:pPr>
+                <w:r>
+                  <w:rPr>
+                    <w:rStyle w:val="Strong"/>
+                    <w:rFonts w:cstheme="minorHAnsi"/>
+                  </w:rPr>
+                  <w:t>02</w:t>
+                </w:r>
               </w:p>
             </w:tc>
           </w:tr>
@@ -900,6 +915,88 @@
                   <w:t>Technology</w:t>
                 </w:r>
               </w:p>
+              <w:p>
+                <w:pPr>
+                  <w:pStyle w:val="ListParagraph"/>
+                  <w:numPr>
+                    <w:ilvl w:val="1"/>
+                    <w:numId w:val="1"/>
+                  </w:numPr>
+                  <w:rPr>
+                    <w:rStyle w:val="Strong"/>
+                    <w:rFonts w:cstheme="minorHAnsi"/>
+                  </w:rPr>
+                </w:pPr>
+                <w:r>
+                  <w:rPr>
+                    <w:rStyle w:val="Strong"/>
+                    <w:rFonts w:cstheme="minorHAnsi"/>
+                  </w:rPr>
+                  <w:t>MongoDB</w:t>
+                </w:r>
+              </w:p>
+              <w:p>
+                <w:pPr>
+                  <w:pStyle w:val="ListParagraph"/>
+                  <w:numPr>
+                    <w:ilvl w:val="1"/>
+                    <w:numId w:val="1"/>
+                  </w:numPr>
+                  <w:rPr>
+                    <w:rStyle w:val="Strong"/>
+                    <w:rFonts w:cstheme="minorHAnsi"/>
+                  </w:rPr>
+                </w:pPr>
+                <w:proofErr w:type="spellStart"/>
+                <w:r>
+                  <w:rPr>
+                    <w:rStyle w:val="Strong"/>
+                    <w:rFonts w:cstheme="minorHAnsi"/>
+                  </w:rPr>
+                  <w:t>ExpressJS</w:t>
+                </w:r>
+                <w:proofErr w:type="spellEnd"/>
+              </w:p>
+              <w:p>
+                <w:pPr>
+                  <w:pStyle w:val="ListParagraph"/>
+                  <w:numPr>
+                    <w:ilvl w:val="1"/>
+                    <w:numId w:val="1"/>
+                  </w:numPr>
+                  <w:rPr>
+                    <w:rStyle w:val="Strong"/>
+                    <w:rFonts w:cstheme="minorHAnsi"/>
+                  </w:rPr>
+                </w:pPr>
+                <w:r>
+                  <w:rPr>
+                    <w:rStyle w:val="Strong"/>
+                    <w:rFonts w:cstheme="minorHAnsi"/>
+                  </w:rPr>
+                  <w:t>ReactJS</w:t>
+                </w:r>
+              </w:p>
+              <w:p>
+                <w:pPr>
+                  <w:pStyle w:val="ListParagraph"/>
+                  <w:numPr>
+                    <w:ilvl w:val="1"/>
+                    <w:numId w:val="1"/>
+                  </w:numPr>
+                  <w:rPr>
+                    <w:rStyle w:val="Strong"/>
+                    <w:rFonts w:cstheme="minorHAnsi"/>
+                  </w:rPr>
+                </w:pPr>
+                <w:r>
+                  <w:rPr>
+                    <w:rStyle w:val="Strong"/>
+                    <w:rFonts w:cstheme="minorHAnsi"/>
+                  </w:rPr>
+                  <w:t>NodeJS</w:t>
+                </w:r>
+              </w:p>
             </w:tc>
             <w:tc>
               <w:tcPr>
@@ -913,6 +1010,13 @@
                     <w:rFonts w:cstheme="minorHAnsi"/>
                   </w:rPr>
                 </w:pPr>
+                <w:r>
+                  <w:rPr>
+                    <w:rStyle w:val="Strong"/>
+                    <w:rFonts w:cstheme="minorHAnsi"/>
+                  </w:rPr>
+                  <w:t>02</w:t>
+                </w:r>
               </w:p>
             </w:tc>
           </w:tr>
@@ -944,6 +1048,176 @@
                   <w:t>Features</w:t>
                 </w:r>
               </w:p>
+              <w:p>
+                <w:pPr>
+                  <w:pStyle w:val="ListParagraph"/>
+                  <w:numPr>
+                    <w:ilvl w:val="1"/>
+                    <w:numId w:val="1"/>
+                  </w:numPr>
+                  <w:rPr>
+                    <w:rStyle w:val="Strong"/>
+                    <w:rFonts w:cstheme="minorHAnsi"/>
+                  </w:rPr>
+                </w:pPr>
+                <w:r>
+                  <w:rPr>
+                    <w:rStyle w:val="Strong"/>
+                    <w:rFonts w:cstheme="minorHAnsi"/>
+                  </w:rPr>
+                  <w:t>Users</w:t>
+                </w:r>
+              </w:p>
+              <w:p>
+                <w:pPr>
+                  <w:pStyle w:val="ListParagraph"/>
+                  <w:numPr>
+                    <w:ilvl w:val="1"/>
+                    <w:numId w:val="1"/>
+                  </w:numPr>
+                  <w:rPr>
+                    <w:rStyle w:val="Strong"/>
+                    <w:rFonts w:cstheme="minorHAnsi"/>
+                  </w:rPr>
+                </w:pPr>
+                <w:r>
+                  <w:rPr>
+                    <w:rStyle w:val="Strong"/>
+                    <w:rFonts w:cstheme="minorHAnsi"/>
+                  </w:rPr>
+                  <w:t>Items</w:t>
+                </w:r>
+              </w:p>
+              <w:p>
+                <w:pPr>
+                  <w:pStyle w:val="ListParagraph"/>
+                  <w:numPr>
+                    <w:ilvl w:val="1"/>
+                    <w:numId w:val="1"/>
+                  </w:numPr>
+                  <w:rPr>
+                    <w:rStyle w:val="Strong"/>
+                    <w:rFonts w:cstheme="minorHAnsi"/>
+                  </w:rPr>
+                </w:pPr>
+                <w:r>
+                  <w:rPr>
+                    <w:rStyle w:val="Strong"/>
+                    <w:rFonts w:cstheme="minorHAnsi"/>
+                  </w:rPr>
+                  <w:t>Lots</w:t>
+                </w:r>
+              </w:p>
+              <w:p>
+                <w:pPr>
+                  <w:pStyle w:val="ListParagraph"/>
+                  <w:numPr>
+                    <w:ilvl w:val="1"/>
+                    <w:numId w:val="1"/>
+                  </w:numPr>
+                  <w:rPr>
+                    <w:rStyle w:val="Strong"/>
+                    <w:rFonts w:cstheme="minorHAnsi"/>
+                  </w:rPr>
+                </w:pPr>
+                <w:r>
+                  <w:rPr>
+                    <w:rStyle w:val="Strong"/>
+                    <w:rFonts w:cstheme="minorHAnsi"/>
+                  </w:rPr>
+                  <w:t>Locations</w:t>
+                </w:r>
+              </w:p>
+              <w:p>
+                <w:pPr>
+                  <w:pStyle w:val="ListParagraph"/>
+                  <w:numPr>
+                    <w:ilvl w:val="1"/>
+                    <w:numId w:val="1"/>
+                  </w:numPr>
+                  <w:rPr>
+                    <w:rStyle w:val="Strong"/>
+                    <w:rFonts w:cstheme="minorHAnsi"/>
+                  </w:rPr>
+                </w:pPr>
+                <w:r>
+                  <w:rPr>
+                    <w:rStyle w:val="Strong"/>
+                    <w:rFonts w:cstheme="minorHAnsi"/>
+                  </w:rPr>
+                  <w:t>Stations</w:t>
+                </w:r>
+              </w:p>
+              <w:p>
+                <w:pPr>
+                  <w:pStyle w:val="ListParagraph"/>
+                  <w:numPr>
+                    <w:ilvl w:val="1"/>
+                    <w:numId w:val="1"/>
+                  </w:numPr>
+                  <w:rPr>
+                    <w:rStyle w:val="Strong"/>
+                    <w:rFonts w:cstheme="minorHAnsi"/>
+                  </w:rPr>
+                </w:pPr>
+                <w:r>
+                  <w:rPr>
+                    <w:rStyle w:val="Strong"/>
+                    <w:rFonts w:cstheme="minorHAnsi"/>
+                  </w:rPr>
+                  <w:t>Receive</w:t>
+                </w:r>
+              </w:p>
+              <w:p>
+                <w:pPr>
+                  <w:pStyle w:val="ListParagraph"/>
+                  <w:numPr>
+                    <w:ilvl w:val="1"/>
+                    <w:numId w:val="1"/>
+                  </w:numPr>
+                  <w:rPr>
+                    <w:rStyle w:val="Strong"/>
+                    <w:rFonts w:cstheme="minorHAnsi"/>
+                  </w:rPr>
+                </w:pPr>
+                <w:r>
+                  <w:rPr>
+                    <w:rStyle w:val="Strong"/>
+                    <w:rFonts w:cstheme="minorHAnsi"/>
+                  </w:rPr>
+                  <w:t>Issue</w:t>
+                </w:r>
+              </w:p>
+              <w:p>
+                <w:pPr>
+                  <w:pStyle w:val="ListParagraph"/>
+                  <w:numPr>
+                    <w:ilvl w:val="1"/>
+                    <w:numId w:val="1"/>
+                  </w:numPr>
+                  <w:rPr>
+                    <w:rStyle w:val="Strong"/>
+                    <w:rFonts w:cstheme="minorHAnsi"/>
+                  </w:rPr>
+                </w:pPr>
+                <w:r>
+                  <w:rPr>
+                    <w:rStyle w:val="Strong"/>
+                    <w:rFonts w:cstheme="minorHAnsi"/>
+                  </w:rPr>
+                  <w:t>Checklist</w:t>
+                </w:r>
+              </w:p>
+              <w:p>
+                <w:pPr>
+                  <w:pStyle w:val="ListParagraph"/>
+                  <w:ind w:left="360"/>
+                  <w:rPr>
+                    <w:rStyle w:val="Strong"/>
+                    <w:rFonts w:cstheme="minorHAnsi"/>
+                  </w:rPr>
+                </w:pPr>
+              </w:p>
             </w:tc>
             <w:tc>
               <w:tcPr>
@@ -957,6 +1231,13 @@
                     <w:rFonts w:cstheme="minorHAnsi"/>
                   </w:rPr>
                 </w:pPr>
+                <w:r>
+                  <w:rPr>
+                    <w:rStyle w:val="Strong"/>
+                    <w:rFonts w:cstheme="minorHAnsi"/>
+                  </w:rPr>
+                  <w:t>03</w:t>
+                </w:r>
               </w:p>
             </w:tc>
           </w:tr>
@@ -986,7 +1267,7 @@
                     <w:rStyle w:val="Strong"/>
                     <w:rFonts w:cstheme="minorHAnsi"/>
                   </w:rPr>
-                  <w:t>User Manual</w:t>
+                  <w:t>Database Design</w:t>
                 </w:r>
               </w:p>
             </w:tc>
@@ -1002,11 +1283,260 @@
                     <w:rFonts w:cstheme="minorHAnsi"/>
                   </w:rPr>
                 </w:pPr>
+                <w:r>
+                  <w:rPr>
+                    <w:rStyle w:val="Strong"/>
+                    <w:rFonts w:cstheme="minorHAnsi"/>
+                  </w:rPr>
+                  <w:t>05</w:t>
+                </w:r>
               </w:p>
             </w:tc>
           </w:tr>
           <w:tr>
             <w:trPr>
+              <w:trHeight w:val="576"/>
+            </w:trPr>
+            <w:tc>
+              <w:tcPr>
+                <w:tcW w:w="7735" w:type="dxa"/>
+              </w:tcPr>
+              <w:p>
+                <w:pPr>
+                  <w:pStyle w:val="ListParagraph"/>
+                  <w:numPr>
+                    <w:ilvl w:val="0"/>
+                    <w:numId w:val="1"/>
+                  </w:numPr>
+                  <w:rPr>
+                    <w:rStyle w:val="Strong"/>
+                    <w:rFonts w:cstheme="minorHAnsi"/>
+                  </w:rPr>
+                </w:pPr>
+                <w:r>
+                  <w:rPr>
+                    <w:rStyle w:val="Strong"/>
+                    <w:rFonts w:cstheme="minorHAnsi"/>
+                  </w:rPr>
+                  <w:t>Usages Modules</w:t>
+                </w:r>
+              </w:p>
+              <w:p>
+                <w:pPr>
+                  <w:pStyle w:val="ListParagraph"/>
+                  <w:numPr>
+                    <w:ilvl w:val="1"/>
+                    <w:numId w:val="1"/>
+                  </w:numPr>
+                  <w:rPr>
+                    <w:rStyle w:val="Strong"/>
+                    <w:rFonts w:cstheme="minorHAnsi"/>
+                  </w:rPr>
+                </w:pPr>
+                <w:r>
+                  <w:rPr>
+                    <w:rStyle w:val="Strong"/>
+                    <w:rFonts w:cstheme="minorHAnsi"/>
+                  </w:rPr>
+                  <w:t>User Master</w:t>
+                </w:r>
+              </w:p>
+              <w:p>
+                <w:pPr>
+                  <w:pStyle w:val="ListParagraph"/>
+                  <w:numPr>
+                    <w:ilvl w:val="1"/>
+                    <w:numId w:val="1"/>
+                  </w:numPr>
+                  <w:rPr>
+                    <w:rStyle w:val="Strong"/>
+                    <w:rFonts w:cstheme="minorHAnsi"/>
+                  </w:rPr>
+                </w:pPr>
+                <w:r>
+                  <w:rPr>
+                    <w:rStyle w:val="Strong"/>
+                    <w:rFonts w:cstheme="minorHAnsi"/>
+                  </w:rPr>
+                  <w:t>Item Master</w:t>
+                </w:r>
+              </w:p>
+              <w:p>
+                <w:pPr>
+                  <w:pStyle w:val="ListParagraph"/>
+                  <w:numPr>
+                    <w:ilvl w:val="1"/>
+                    <w:numId w:val="1"/>
+                  </w:numPr>
+                  <w:rPr>
+                    <w:rStyle w:val="Strong"/>
+                    <w:rFonts w:cstheme="minorHAnsi"/>
+                  </w:rPr>
+                </w:pPr>
+                <w:r>
+                  <w:rPr>
+                    <w:rStyle w:val="Strong"/>
+                    <w:rFonts w:cstheme="minorHAnsi"/>
+                  </w:rPr>
+                  <w:t>Lot Master</w:t>
+                </w:r>
+              </w:p>
+              <w:p>
+                <w:pPr>
+                  <w:pStyle w:val="ListParagraph"/>
+                  <w:numPr>
+                    <w:ilvl w:val="1"/>
+                    <w:numId w:val="1"/>
+                  </w:numPr>
+                  <w:rPr>
+                    <w:rStyle w:val="Strong"/>
+                    <w:rFonts w:cstheme="minorHAnsi"/>
+                  </w:rPr>
+                </w:pPr>
+                <w:r>
+                  <w:rPr>
+                    <w:rStyle w:val="Strong"/>
+                    <w:rFonts w:cstheme="minorHAnsi"/>
+                  </w:rPr>
+                  <w:t>Station Master</w:t>
+                </w:r>
+              </w:p>
+              <w:p>
+                <w:pPr>
+                  <w:pStyle w:val="ListParagraph"/>
+                  <w:numPr>
+                    <w:ilvl w:val="1"/>
+                    <w:numId w:val="1"/>
+                  </w:numPr>
+                  <w:rPr>
+                    <w:rStyle w:val="Strong"/>
+                    <w:rFonts w:cstheme="minorHAnsi"/>
+                  </w:rPr>
+                </w:pPr>
+                <w:r>
+                  <w:rPr>
+                    <w:rStyle w:val="Strong"/>
+                    <w:rFonts w:cstheme="minorHAnsi"/>
+                  </w:rPr>
+                  <w:t>Location Master</w:t>
+                </w:r>
+              </w:p>
+              <w:p>
+                <w:pPr>
+                  <w:pStyle w:val="ListParagraph"/>
+                  <w:numPr>
+                    <w:ilvl w:val="1"/>
+                    <w:numId w:val="1"/>
+                  </w:numPr>
+                  <w:rPr>
+                    <w:rStyle w:val="Strong"/>
+                    <w:rFonts w:cstheme="minorHAnsi"/>
+                  </w:rPr>
+                </w:pPr>
+                <w:r>
+                  <w:rPr>
+                    <w:rStyle w:val="Strong"/>
+                    <w:rFonts w:cstheme="minorHAnsi"/>
+                  </w:rPr>
+                  <w:t>BOM Master</w:t>
+                </w:r>
+              </w:p>
+              <w:p>
+                <w:pPr>
+                  <w:pStyle w:val="ListParagraph"/>
+                  <w:numPr>
+                    <w:ilvl w:val="1"/>
+                    <w:numId w:val="1"/>
+                  </w:numPr>
+                  <w:rPr>
+                    <w:rStyle w:val="Strong"/>
+                    <w:rFonts w:cstheme="minorHAnsi"/>
+                  </w:rPr>
+                </w:pPr>
+                <w:r>
+                  <w:rPr>
+                    <w:rStyle w:val="Strong"/>
+                    <w:rFonts w:cstheme="minorHAnsi"/>
+                  </w:rPr>
+                  <w:t>Stock Receive</w:t>
+                </w:r>
+              </w:p>
+              <w:p>
+                <w:pPr>
+                  <w:pStyle w:val="ListParagraph"/>
+                  <w:numPr>
+                    <w:ilvl w:val="1"/>
+                    <w:numId w:val="1"/>
+                  </w:numPr>
+                  <w:rPr>
+                    <w:rStyle w:val="Strong"/>
+                    <w:rFonts w:cstheme="minorHAnsi"/>
+                  </w:rPr>
+                </w:pPr>
+                <w:r>
+                  <w:rPr>
+                    <w:rStyle w:val="Strong"/>
+                    <w:rFonts w:cstheme="minorHAnsi"/>
+                  </w:rPr>
+                  <w:t>Item Issue</w:t>
+                </w:r>
+              </w:p>
+              <w:p>
+                <w:pPr>
+                  <w:pStyle w:val="ListParagraph"/>
+                  <w:numPr>
+                    <w:ilvl w:val="1"/>
+                    <w:numId w:val="1"/>
+                  </w:numPr>
+                  <w:rPr>
+                    <w:rStyle w:val="Strong"/>
+                    <w:rFonts w:cstheme="minorHAnsi"/>
+                  </w:rPr>
+                </w:pPr>
+                <w:r>
+                  <w:rPr>
+                    <w:rStyle w:val="Strong"/>
+                    <w:rFonts w:cstheme="minorHAnsi"/>
+                  </w:rPr>
+                  <w:t>Issue Checking</w:t>
+                </w:r>
+              </w:p>
+              <w:p>
+                <w:pPr>
+                  <w:pStyle w:val="ListParagraph"/>
+                  <w:ind w:left="360"/>
+                  <w:rPr>
+                    <w:rStyle w:val="Strong"/>
+                    <w:rFonts w:cstheme="minorHAnsi"/>
+                  </w:rPr>
+                </w:pPr>
+              </w:p>
+            </w:tc>
+            <w:tc>
+              <w:tcPr>
+                <w:tcW w:w="1291" w:type="dxa"/>
+              </w:tcPr>
+              <w:p>
+                <w:pPr>
+                  <w:jc w:val="center"/>
+                  <w:rPr>
+                    <w:rStyle w:val="Strong"/>
+                    <w:rFonts w:cstheme="minorHAnsi"/>
+                  </w:rPr>
+                </w:pPr>
+                <w:r>
+                  <w:rPr>
+                    <w:rStyle w:val="Strong"/>
+                    <w:rFonts w:cstheme="minorHAnsi"/>
+                  </w:rPr>
+                  <w:t>06</w:t>
+                </w:r>
+              </w:p>
+            </w:tc>
+          </w:tr>
+          <w:tr>
+            <w:trPr>
+              <w:cnfStyle w:val="000000100000" w:firstRow="0" w:lastRow="0" w:firstColumn="0" w:lastColumn="0" w:oddVBand="0" w:evenVBand="0" w:oddHBand="1" w:evenHBand="0" w:firstRowFirstColumn="0" w:firstRowLastColumn="0" w:lastRowFirstColumn="0" w:lastRowLastColumn="0"/>
               <w:trHeight w:val="576"/>
             </w:trPr>
             <w:tc>
@@ -1046,6 +1576,64 @@
                     <w:rFonts w:cstheme="minorHAnsi"/>
                   </w:rPr>
                 </w:pPr>
+                <w:r>
+                  <w:rPr>
+                    <w:rStyle w:val="Strong"/>
+                    <w:rFonts w:cstheme="minorHAnsi"/>
+                  </w:rPr>
+                  <w:t>26</w:t>
+                </w:r>
+              </w:p>
+            </w:tc>
+          </w:tr>
+          <w:tr>
+            <w:trPr>
+              <w:trHeight w:val="576"/>
+            </w:trPr>
+            <w:tc>
+              <w:tcPr>
+                <w:tcW w:w="7735" w:type="dxa"/>
+              </w:tcPr>
+              <w:p>
+                <w:pPr>
+                  <w:pStyle w:val="ListParagraph"/>
+                  <w:numPr>
+                    <w:ilvl w:val="0"/>
+                    <w:numId w:val="1"/>
+                  </w:numPr>
+                  <w:rPr>
+                    <w:rStyle w:val="Strong"/>
+                    <w:rFonts w:cstheme="minorHAnsi"/>
+                  </w:rPr>
+                </w:pPr>
+                <w:r>
+                  <w:rPr>
+                    <w:rStyle w:val="Strong"/>
+                    <w:rFonts w:cstheme="minorHAnsi"/>
+                  </w:rPr>
+                  <w:t>Do’s &amp; Don’ts</w:t>
+                </w:r>
+              </w:p>
+            </w:tc>
+            <w:tc>
+              <w:tcPr>
+                <w:tcW w:w="1291" w:type="dxa"/>
+              </w:tcPr>
+              <w:p>
+                <w:pPr>
+                  <w:jc w:val="center"/>
+                  <w:rPr>
+                    <w:rStyle w:val="Strong"/>
+                    <w:rFonts w:cstheme="minorHAnsi"/>
+                  </w:rPr>
+                </w:pPr>
+                <w:r>
+                  <w:rPr>
+                    <w:rStyle w:val="Strong"/>
+                    <w:rFonts w:cstheme="minorHAnsi"/>
+                  </w:rPr>
+                  <w:t>28</w:t>
+                </w:r>
               </w:p>
             </w:tc>
           </w:tr>
@@ -1070,6 +1658,13 @@
                     <w:rFonts w:cstheme="minorHAnsi"/>
                   </w:rPr>
                 </w:pPr>
+                <w:r>
+                  <w:rPr>
+                    <w:rStyle w:val="Strong"/>
+                    <w:rFonts w:cstheme="minorHAnsi"/>
+                  </w:rPr>
+                  <w:t>Conclusion</w:t>
+                </w:r>
               </w:p>
             </w:tc>
             <w:tc>
@@ -1084,6 +1679,66 @@
                     <w:rFonts w:cstheme="minorHAnsi"/>
                   </w:rPr>
                 </w:pPr>
+                <w:r>
+                  <w:rPr>
+                    <w:rStyle w:val="Strong"/>
+                    <w:rFonts w:cstheme="minorHAnsi"/>
+                  </w:rPr>
+                  <w:t>29</w:t>
+                </w:r>
+              </w:p>
+            </w:tc>
+          </w:tr>
+          <w:tr>
+            <w:trPr>
+              <w:trHeight w:val="576"/>
+            </w:trPr>
+            <w:tc>
+              <w:tcPr>
+                <w:tcW w:w="7735" w:type="dxa"/>
+              </w:tcPr>
+              <w:p>
+                <w:pPr>
+                  <w:pStyle w:val="ListParagraph"/>
+                  <w:numPr>
+                    <w:ilvl w:val="0"/>
+                    <w:numId w:val="1"/>
+                  </w:numPr>
+                  <w:rPr>
+                    <w:rStyle w:val="Strong"/>
+                    <w:rFonts w:cstheme="minorHAnsi"/>
+                  </w:rPr>
+                </w:pPr>
+                <w:r>
+                  <w:rPr>
+                    <w:rStyle w:val="Strong"/>
+                    <w:rFonts w:cstheme="minorHAnsi"/>
+                  </w:rPr>
+                  <w:t>Upcoming Features</w:t>
+                </w:r>
+              </w:p>
+            </w:tc>
+            <w:tc>
+              <w:tcPr>
+                <w:tcW w:w="1291" w:type="dxa"/>
+              </w:tcPr>
+              <w:p>
+                <w:pPr>
+                  <w:jc w:val="center"/>
+                  <w:rPr>
+                    <w:rStyle w:val="Strong"/>
+                    <w:rFonts w:cstheme="minorHAnsi"/>
+                  </w:rPr>
+                </w:pPr>
+                <w:r>
+                  <w:rPr>
+                    <w:rStyle w:val="Strong"/>
+                    <w:rFonts w:cstheme="minorHAnsi"/>
+                  </w:rPr>
+                  <w:t>29</w:t>
+                </w:r>
+                <w:bookmarkStart w:id="0" w:name="_GoBack"/>
+                <w:bookmarkEnd w:id="0"/>
               </w:p>
             </w:tc>
           </w:tr>
@@ -1208,11 +1863,11 @@
       <w:r>
         <w:t xml:space="preserve">open source–centric collection of technologies that uses JavaScript for both the browser and server sides of a web application. MERN is an acronym for the four technologies that form the stack: MongoDB, </w:t>
       </w:r>
-      <w:bookmarkStart w:id="0" w:name="_Hlk171437688"/>
+      <w:bookmarkStart w:id="1" w:name="_Hlk171437688"/>
       <w:r>
         <w:t>Express</w:t>
       </w:r>
-      <w:bookmarkEnd w:id="0"/>
+      <w:bookmarkEnd w:id="1"/>
       <w:r>
         <w:t>, React, and Node.</w:t>
       </w:r>
@@ -2886,6 +3541,7 @@
           <w:rFonts w:asciiTheme="minorHAnsi" w:hAnsiTheme="minorHAnsi"/>
           <w:color w:val="auto"/>
         </w:rPr>
+        <w:lastRenderedPageBreak/>
         <w:t>User List</w:t>
       </w:r>
     </w:p>
@@ -3241,6 +3897,7 @@
           <w:rFonts w:asciiTheme="minorHAnsi" w:hAnsiTheme="minorHAnsi"/>
           <w:color w:val="auto"/>
         </w:rPr>
+        <w:lastRenderedPageBreak/>
         <w:t xml:space="preserve">Item </w:t>
       </w:r>
       <w:r>
@@ -3694,6 +4351,7 @@
         <w:rPr>
           <w:rFonts w:asciiTheme="majorHAnsi" w:hAnsiTheme="majorHAnsi" w:cstheme="majorHAnsi"/>
         </w:rPr>
+        <w:lastRenderedPageBreak/>
         <w:t>“</w:t>
       </w:r>
       <w:r>
@@ -4036,6 +4694,7 @@
           <w:rFonts w:asciiTheme="minorHAnsi" w:hAnsiTheme="minorHAnsi"/>
           <w:color w:val="auto"/>
         </w:rPr>
+        <w:lastRenderedPageBreak/>
         <w:t>Validates:</w:t>
       </w:r>
     </w:p>
@@ -4217,6 +4876,7 @@
           <w:rFonts w:asciiTheme="minorHAnsi" w:hAnsiTheme="minorHAnsi"/>
           <w:color w:val="auto"/>
         </w:rPr>
+        <w:lastRenderedPageBreak/>
         <w:t>Lot</w:t>
       </w:r>
       <w:r>
@@ -4801,6 +5461,7 @@
           <w:rFonts w:asciiTheme="minorHAnsi" w:hAnsiTheme="minorHAnsi"/>
           <w:color w:val="auto"/>
         </w:rPr>
+        <w:lastRenderedPageBreak/>
         <w:t>Lot Details</w:t>
       </w:r>
     </w:p>
@@ -5128,6 +5789,7 @@
         <w:rPr>
           <w:rFonts w:asciiTheme="majorHAnsi" w:hAnsiTheme="majorHAnsi" w:cstheme="majorHAnsi"/>
         </w:rPr>
+        <w:lastRenderedPageBreak/>
         <w:t>“</w:t>
       </w:r>
       <w:r>
@@ -5249,6 +5911,7 @@
           <w:rFonts w:asciiTheme="minorHAnsi" w:hAnsiTheme="minorHAnsi"/>
           <w:color w:val="auto"/>
         </w:rPr>
+        <w:lastRenderedPageBreak/>
         <w:t>Station</w:t>
       </w:r>
       <w:r>
@@ -5740,6 +6403,7 @@
           <w:rFonts w:asciiTheme="minorHAnsi" w:hAnsiTheme="minorHAnsi"/>
           <w:color w:val="auto"/>
         </w:rPr>
+        <w:lastRenderedPageBreak/>
         <w:t>Station</w:t>
       </w:r>
       <w:r>
@@ -6111,6 +6775,7 @@
           <w:rFonts w:asciiTheme="minorHAnsi" w:hAnsiTheme="minorHAnsi"/>
           <w:color w:val="auto"/>
         </w:rPr>
+        <w:lastRenderedPageBreak/>
         <w:t>Location</w:t>
       </w:r>
       <w:r>
@@ -6597,6 +7262,7 @@
           <w:rFonts w:asciiTheme="minorHAnsi" w:hAnsiTheme="minorHAnsi"/>
           <w:color w:val="auto"/>
         </w:rPr>
+        <w:lastRenderedPageBreak/>
         <w:t>Location</w:t>
       </w:r>
       <w:r>
@@ -6932,6 +7598,7 @@
           <w:rFonts w:asciiTheme="minorHAnsi" w:hAnsiTheme="minorHAnsi"/>
           <w:color w:val="auto"/>
         </w:rPr>
+        <w:lastRenderedPageBreak/>
         <w:t>BOM</w:t>
       </w:r>
       <w:r>
@@ -7367,190 +8034,190 @@
         </w:numPr>
       </w:pPr>
       <w:r>
+        <w:t>Avoid extra row/column.</w:t>
+      </w:r>
+    </w:p>
+    <w:p>
+      <w:pPr>
+        <w:pStyle w:val="ListParagraph"/>
+        <w:numPr>
+          <w:ilvl w:val="0"/>
+          <w:numId w:val="24"/>
+        </w:numPr>
+      </w:pPr>
+      <w:r>
+        <w:t>Maintain same data collection as per given format.</w:t>
+      </w:r>
+    </w:p>
+    <w:p>
+      <w:pPr>
+        <w:pStyle w:val="Heading4"/>
+        <w:rPr>
+          <w:rStyle w:val="Strong"/>
+          <w:rFonts w:asciiTheme="minorHAnsi" w:hAnsiTheme="minorHAnsi"/>
+          <w:color w:val="auto"/>
+        </w:rPr>
+      </w:pPr>
+      <w:r>
+        <w:rPr>
+          <w:rStyle w:val="Strong"/>
+          <w:rFonts w:asciiTheme="minorHAnsi" w:hAnsiTheme="minorHAnsi"/>
+          <w:color w:val="auto"/>
+        </w:rPr>
+        <w:t>Validates:</w:t>
+      </w:r>
+    </w:p>
+    <w:p>
+      <w:pPr>
+        <w:pStyle w:val="ListParagraph"/>
+        <w:numPr>
+          <w:ilvl w:val="0"/>
+          <w:numId w:val="26"/>
+        </w:numPr>
+      </w:pPr>
+      <w:r>
+        <w:t xml:space="preserve">If any previous </w:t>
+      </w:r>
+      <w:r>
+        <w:t>BOM</w:t>
+      </w:r>
+      <w:r>
+        <w:t xml:space="preserve"> overlaps with the new </w:t>
+      </w:r>
+      <w:r>
+        <w:t>BOM</w:t>
+      </w:r>
+      <w:r>
+        <w:t>, it will not be re-added</w:t>
+      </w:r>
+      <w:r>
+        <w:t>.</w:t>
+      </w:r>
+    </w:p>
+    <w:p>
+      <w:pPr>
+        <w:pStyle w:val="ListParagraph"/>
+        <w:numPr>
+          <w:ilvl w:val="0"/>
+          <w:numId w:val="26"/>
+        </w:numPr>
+      </w:pPr>
+      <w:r>
+        <w:rPr>
+          <w:rFonts w:asciiTheme="majorHAnsi" w:hAnsiTheme="majorHAnsi" w:cstheme="majorHAnsi"/>
+        </w:rPr>
+        <w:t>“</w:t>
+      </w:r>
+      <w:r>
+        <w:rPr>
+          <w:rFonts w:asciiTheme="majorHAnsi" w:hAnsiTheme="majorHAnsi" w:cstheme="majorHAnsi"/>
+        </w:rPr>
+        <w:t>BOM Exist, Use Single input Option</w:t>
+      </w:r>
+      <w:r>
+        <w:rPr>
+          <w:rFonts w:asciiTheme="majorHAnsi" w:hAnsiTheme="majorHAnsi" w:cstheme="majorHAnsi"/>
+        </w:rPr>
+        <w:t>”</w:t>
+      </w:r>
+      <w:r>
+        <w:t xml:space="preserve"> </w:t>
+      </w:r>
+      <w:r>
+        <w:t>message</w:t>
+      </w:r>
+      <w:r>
+        <w:t xml:space="preserve"> pop up</w:t>
+      </w:r>
+      <w:r>
+        <w:t xml:space="preserve"> </w:t>
+      </w:r>
+      <w:r>
+        <w:t>f</w:t>
+      </w:r>
+      <w:r>
+        <w:t>or existing BOM</w:t>
+      </w:r>
+      <w:r>
+        <w:t>.</w:t>
+      </w:r>
+    </w:p>
+    <w:p>
+      <w:pPr>
+        <w:pStyle w:val="ListParagraph"/>
+        <w:numPr>
+          <w:ilvl w:val="0"/>
+          <w:numId w:val="26"/>
+        </w:numPr>
+      </w:pPr>
+      <w:r>
+        <w:t xml:space="preserve">If BOM already exist then use second option </w:t>
+      </w:r>
+      <w:r>
+        <w:rPr>
+          <w:b/>
+        </w:rPr>
+        <w:t>BOM Master &gt; Add BOM Item</w:t>
+      </w:r>
+    </w:p>
+    <w:p>
+      <w:pPr>
+        <w:pStyle w:val="ListParagraph"/>
+        <w:numPr>
+          <w:ilvl w:val="0"/>
+          <w:numId w:val="26"/>
+        </w:numPr>
+      </w:pPr>
+      <w:r>
+        <w:rPr>
+          <w:rFonts w:asciiTheme="majorHAnsi" w:hAnsiTheme="majorHAnsi" w:cstheme="majorHAnsi"/>
+        </w:rPr>
+        <w:t>“</w:t>
+      </w:r>
+      <w:r>
+        <w:rPr>
+          <w:rFonts w:asciiTheme="majorHAnsi" w:hAnsiTheme="majorHAnsi" w:cstheme="majorHAnsi"/>
+        </w:rPr>
+        <w:t>New BOM Added</w:t>
+      </w:r>
+      <w:r>
+        <w:rPr>
+          <w:rFonts w:asciiTheme="majorHAnsi" w:hAnsiTheme="majorHAnsi" w:cstheme="majorHAnsi"/>
+        </w:rPr>
+        <w:t>”</w:t>
+      </w:r>
+      <w:r>
+        <w:t xml:space="preserve"> </w:t>
+      </w:r>
+      <w:r>
+        <w:t xml:space="preserve">message will be displayed </w:t>
+      </w:r>
+      <w:r>
+        <w:t xml:space="preserve">for </w:t>
+      </w:r>
+      <w:r>
+        <w:t xml:space="preserve">new </w:t>
+      </w:r>
+      <w:r>
+        <w:t>adding.</w:t>
+      </w:r>
+    </w:p>
+    <w:p>
+      <w:pPr>
+        <w:pStyle w:val="Heading3"/>
+        <w:rPr>
+          <w:rStyle w:val="Strong"/>
+          <w:rFonts w:asciiTheme="minorHAnsi" w:hAnsiTheme="minorHAnsi"/>
+          <w:color w:val="auto"/>
+        </w:rPr>
+      </w:pPr>
+      <w:r>
+        <w:rPr>
+          <w:rStyle w:val="Strong"/>
+          <w:rFonts w:asciiTheme="minorHAnsi" w:hAnsiTheme="minorHAnsi"/>
+          <w:color w:val="auto"/>
+        </w:rPr>
         <w:lastRenderedPageBreak/>
-        <w:t>Avoid extra row/column.</w:t>
-      </w:r>
-    </w:p>
-    <w:p>
-      <w:pPr>
-        <w:pStyle w:val="ListParagraph"/>
-        <w:numPr>
-          <w:ilvl w:val="0"/>
-          <w:numId w:val="24"/>
-        </w:numPr>
-      </w:pPr>
-      <w:r>
-        <w:t>Maintain same data collection as per given format.</w:t>
-      </w:r>
-    </w:p>
-    <w:p>
-      <w:pPr>
-        <w:pStyle w:val="Heading4"/>
-        <w:rPr>
-          <w:rStyle w:val="Strong"/>
-          <w:rFonts w:asciiTheme="minorHAnsi" w:hAnsiTheme="minorHAnsi"/>
-          <w:color w:val="auto"/>
-        </w:rPr>
-      </w:pPr>
-      <w:r>
-        <w:rPr>
-          <w:rStyle w:val="Strong"/>
-          <w:rFonts w:asciiTheme="minorHAnsi" w:hAnsiTheme="minorHAnsi"/>
-          <w:color w:val="auto"/>
-        </w:rPr>
-        <w:t>Validates:</w:t>
-      </w:r>
-    </w:p>
-    <w:p>
-      <w:pPr>
-        <w:pStyle w:val="ListParagraph"/>
-        <w:numPr>
-          <w:ilvl w:val="0"/>
-          <w:numId w:val="26"/>
-        </w:numPr>
-      </w:pPr>
-      <w:r>
-        <w:t xml:space="preserve">If any previous </w:t>
-      </w:r>
-      <w:r>
-        <w:t>BOM</w:t>
-      </w:r>
-      <w:r>
-        <w:t xml:space="preserve"> overlaps with the new </w:t>
-      </w:r>
-      <w:r>
-        <w:t>BOM</w:t>
-      </w:r>
-      <w:r>
-        <w:t>, it will not be re-added</w:t>
-      </w:r>
-      <w:r>
-        <w:t>.</w:t>
-      </w:r>
-    </w:p>
-    <w:p>
-      <w:pPr>
-        <w:pStyle w:val="ListParagraph"/>
-        <w:numPr>
-          <w:ilvl w:val="0"/>
-          <w:numId w:val="26"/>
-        </w:numPr>
-      </w:pPr>
-      <w:r>
-        <w:rPr>
-          <w:rFonts w:asciiTheme="majorHAnsi" w:hAnsiTheme="majorHAnsi" w:cstheme="majorHAnsi"/>
-        </w:rPr>
-        <w:t>“</w:t>
-      </w:r>
-      <w:r>
-        <w:rPr>
-          <w:rFonts w:asciiTheme="majorHAnsi" w:hAnsiTheme="majorHAnsi" w:cstheme="majorHAnsi"/>
-        </w:rPr>
-        <w:t>BOM Exist, Use Single input Option</w:t>
-      </w:r>
-      <w:r>
-        <w:rPr>
-          <w:rFonts w:asciiTheme="majorHAnsi" w:hAnsiTheme="majorHAnsi" w:cstheme="majorHAnsi"/>
-        </w:rPr>
-        <w:t>”</w:t>
-      </w:r>
-      <w:r>
-        <w:t xml:space="preserve"> </w:t>
-      </w:r>
-      <w:r>
-        <w:t>message</w:t>
-      </w:r>
-      <w:r>
-        <w:t xml:space="preserve"> pop up</w:t>
-      </w:r>
-      <w:r>
-        <w:t xml:space="preserve"> </w:t>
-      </w:r>
-      <w:r>
-        <w:t>f</w:t>
-      </w:r>
-      <w:r>
-        <w:t>or existing BOM</w:t>
-      </w:r>
-      <w:r>
-        <w:t>.</w:t>
-      </w:r>
-    </w:p>
-    <w:p>
-      <w:pPr>
-        <w:pStyle w:val="ListParagraph"/>
-        <w:numPr>
-          <w:ilvl w:val="0"/>
-          <w:numId w:val="26"/>
-        </w:numPr>
-      </w:pPr>
-      <w:r>
-        <w:t xml:space="preserve">If BOM already exist then use second option </w:t>
-      </w:r>
-      <w:r>
-        <w:rPr>
-          <w:b/>
-        </w:rPr>
-        <w:t>BOM Master &gt; Add BOM Item</w:t>
-      </w:r>
-    </w:p>
-    <w:p>
-      <w:pPr>
-        <w:pStyle w:val="ListParagraph"/>
-        <w:numPr>
-          <w:ilvl w:val="0"/>
-          <w:numId w:val="26"/>
-        </w:numPr>
-      </w:pPr>
-      <w:r>
-        <w:rPr>
-          <w:rFonts w:asciiTheme="majorHAnsi" w:hAnsiTheme="majorHAnsi" w:cstheme="majorHAnsi"/>
-        </w:rPr>
-        <w:t>“</w:t>
-      </w:r>
-      <w:r>
-        <w:rPr>
-          <w:rFonts w:asciiTheme="majorHAnsi" w:hAnsiTheme="majorHAnsi" w:cstheme="majorHAnsi"/>
-        </w:rPr>
-        <w:t>New BOM Added</w:t>
-      </w:r>
-      <w:r>
-        <w:rPr>
-          <w:rFonts w:asciiTheme="majorHAnsi" w:hAnsiTheme="majorHAnsi" w:cstheme="majorHAnsi"/>
-        </w:rPr>
-        <w:t>”</w:t>
-      </w:r>
-      <w:r>
-        <w:t xml:space="preserve"> </w:t>
-      </w:r>
-      <w:r>
-        <w:t xml:space="preserve">message will be displayed </w:t>
-      </w:r>
-      <w:r>
-        <w:t xml:space="preserve">for </w:t>
-      </w:r>
-      <w:r>
-        <w:t xml:space="preserve">new </w:t>
-      </w:r>
-      <w:r>
-        <w:t>adding.</w:t>
-      </w:r>
-    </w:p>
-    <w:p>
-      <w:pPr>
-        <w:pStyle w:val="Heading3"/>
-        <w:rPr>
-          <w:rStyle w:val="Strong"/>
-          <w:rFonts w:asciiTheme="minorHAnsi" w:hAnsiTheme="minorHAnsi"/>
-          <w:color w:val="auto"/>
-        </w:rPr>
-      </w:pPr>
-      <w:r>
-        <w:rPr>
-          <w:rStyle w:val="Strong"/>
-          <w:rFonts w:asciiTheme="minorHAnsi" w:hAnsiTheme="minorHAnsi"/>
-          <w:color w:val="auto"/>
-        </w:rPr>
         <w:t>Add BOM Item</w:t>
       </w:r>
     </w:p>
@@ -8645,12 +9312,7 @@
       </w:r>
       <w:proofErr w:type="spellEnd"/>
       <w:r>
-        <w:t xml:space="preserve"> id number will get</w:t>
-      </w:r>
-      <w:bookmarkStart w:id="1" w:name="_GoBack"/>
-      <w:bookmarkEnd w:id="1"/>
-      <w:r>
-        <w:t>.</w:t>
+        <w:t xml:space="preserve"> id number will get.</w:t>
       </w:r>
     </w:p>
     <w:p>
@@ -8668,7 +9330,7 @@
           <w:rFonts w:asciiTheme="minorHAnsi" w:hAnsiTheme="minorHAnsi"/>
           <w:color w:val="auto"/>
         </w:rPr>
-        <w:t>Add BOM Item</w:t>
+        <w:t>Receive Details</w:t>
       </w:r>
     </w:p>
     <w:p>
@@ -8677,10 +9339,10 @@
           <w:noProof/>
         </w:rPr>
         <w:drawing>
-          <wp:inline distT="0" distB="0" distL="0" distR="0" wp14:anchorId="5E67E84D" wp14:editId="5347BF11">
-            <wp:extent cx="2640704" cy="1788458"/>
-            <wp:effectExtent l="0" t="0" r="7620" b="2540"/>
-            <wp:docPr id="48" name="Picture 48"/>
+          <wp:inline distT="0" distB="0" distL="0" distR="0" wp14:anchorId="7BDF3665" wp14:editId="5E2ECF1A">
+            <wp:extent cx="3848248" cy="1973580"/>
+            <wp:effectExtent l="0" t="0" r="0" b="7620"/>
+            <wp:docPr id="20" name="Picture 20"/>
             <wp:cNvGraphicFramePr>
               <a:graphicFrameLocks xmlns:a="http://schemas.openxmlformats.org/drawingml/2006/main" noChangeAspect="1"/>
             </wp:cNvGraphicFramePr>
@@ -8692,7 +9354,7 @@
                     <pic:cNvPicPr/>
                   </pic:nvPicPr>
                   <pic:blipFill>
-                    <a:blip r:embed="rId38"/>
+                    <a:blip r:embed="rId42"/>
                     <a:stretch>
                       <a:fillRect/>
                     </a:stretch>
@@ -8700,7 +9362,7 @@
                   <pic:spPr>
                     <a:xfrm>
                       <a:off x="0" y="0"/>
-                      <a:ext cx="2653605" cy="1797195"/>
+                      <a:ext cx="3856497" cy="1977811"/>
                     </a:xfrm>
                     <a:prstGeom prst="rect">
                       <a:avLst/>
@@ -8715,31 +9377,692 @@
     </w:p>
     <w:p>
       <w:r>
-        <w:t xml:space="preserve">LM/Admin can able to add new item in existing BOM in </w:t>
-      </w:r>
+        <w:t xml:space="preserve">LM/Admin can able to </w:t>
+      </w:r>
+      <w:r>
+        <w:t>view receive details</w:t>
+      </w:r>
+      <w:r>
+        <w:t xml:space="preserve"> in </w:t>
+      </w:r>
+      <w:proofErr w:type="gramStart"/>
       <w:r>
         <w:rPr>
           <w:b/>
         </w:rPr>
-        <w:t>BOM</w:t>
+        <w:t xml:space="preserve">Receive </w:t>
+      </w:r>
+      <w:r>
+        <w:t xml:space="preserve"> &gt;</w:t>
+      </w:r>
+      <w:proofErr w:type="gramEnd"/>
+      <w:r>
+        <w:t xml:space="preserve"> </w:t>
       </w:r>
       <w:r>
         <w:rPr>
           <w:b/>
         </w:rPr>
-        <w:t xml:space="preserve"> Master</w:t>
-      </w:r>
-      <w:r>
-        <w:t xml:space="preserve"> &gt; </w:t>
-      </w:r>
+        <w:t>Receive Details</w:t>
+      </w:r>
+    </w:p>
+    <w:p>
+      <w:r>
+        <w:t>Below steps need to follow-</w:t>
+      </w:r>
+    </w:p>
+    <w:p>
+      <w:pPr>
+        <w:pStyle w:val="ListParagraph"/>
+        <w:numPr>
+          <w:ilvl w:val="0"/>
+          <w:numId w:val="38"/>
+        </w:numPr>
+      </w:pPr>
+      <w:r>
+        <w:t xml:space="preserve">First need to select the </w:t>
+      </w:r>
+      <w:r>
+        <w:t>from and to date</w:t>
+      </w:r>
+      <w:r>
+        <w:t>.</w:t>
+      </w:r>
+    </w:p>
+    <w:p>
+      <w:pPr>
+        <w:pStyle w:val="ListParagraph"/>
+        <w:numPr>
+          <w:ilvl w:val="0"/>
+          <w:numId w:val="38"/>
+        </w:numPr>
+      </w:pPr>
+      <w:r>
+        <w:t>Then find for details</w:t>
+      </w:r>
+      <w:r>
+        <w:t xml:space="preserve">. </w:t>
+      </w:r>
+    </w:p>
+    <w:p>
+      <w:pPr>
+        <w:pStyle w:val="Heading3"/>
+        <w:rPr>
+          <w:rStyle w:val="Strong"/>
+          <w:rFonts w:asciiTheme="minorHAnsi" w:hAnsiTheme="minorHAnsi"/>
+          <w:color w:val="auto"/>
+        </w:rPr>
+      </w:pPr>
+      <w:r>
+        <w:rPr>
+          <w:rStyle w:val="Strong"/>
+          <w:rFonts w:asciiTheme="minorHAnsi" w:hAnsiTheme="minorHAnsi"/>
+          <w:color w:val="auto"/>
+        </w:rPr>
+        <w:t>Item Wise Receive Details</w:t>
+      </w:r>
+    </w:p>
+    <w:p>
+      <w:r>
+        <w:rPr>
+          <w:noProof/>
+        </w:rPr>
+        <w:drawing>
+          <wp:inline distT="0" distB="0" distL="0" distR="0" wp14:anchorId="74196259" wp14:editId="2E167E99">
+            <wp:extent cx="3710940" cy="1903161"/>
+            <wp:effectExtent l="0" t="0" r="3810" b="1905"/>
+            <wp:docPr id="21" name="Picture 21"/>
+            <wp:cNvGraphicFramePr>
+              <a:graphicFrameLocks xmlns:a="http://schemas.openxmlformats.org/drawingml/2006/main" noChangeAspect="1"/>
+            </wp:cNvGraphicFramePr>
+            <a:graphic xmlns:a="http://schemas.openxmlformats.org/drawingml/2006/main">
+              <a:graphicData uri="http://schemas.openxmlformats.org/drawingml/2006/picture">
+                <pic:pic xmlns:pic="http://schemas.openxmlformats.org/drawingml/2006/picture">
+                  <pic:nvPicPr>
+                    <pic:cNvPr id="1" name=""/>
+                    <pic:cNvPicPr/>
+                  </pic:nvPicPr>
+                  <pic:blipFill>
+                    <a:blip r:embed="rId42"/>
+                    <a:stretch>
+                      <a:fillRect/>
+                    </a:stretch>
+                  </pic:blipFill>
+                  <pic:spPr>
+                    <a:xfrm>
+                      <a:off x="0" y="0"/>
+                      <a:ext cx="3721320" cy="1908484"/>
+                    </a:xfrm>
+                    <a:prstGeom prst="rect">
+                      <a:avLst/>
+                    </a:prstGeom>
+                  </pic:spPr>
+                </pic:pic>
+              </a:graphicData>
+            </a:graphic>
+          </wp:inline>
+        </w:drawing>
+      </w:r>
+    </w:p>
+    <w:p>
+      <w:r>
+        <w:t xml:space="preserve">LM/Admin can able to view receive details in </w:t>
+      </w:r>
+      <w:proofErr w:type="gramStart"/>
       <w:r>
         <w:rPr>
           <w:b/>
         </w:rPr>
-        <w:t>Add BOM Item</w:t>
-      </w:r>
-    </w:p>
-    <w:p/>
+        <w:t xml:space="preserve">Receive </w:t>
+      </w:r>
+      <w:r>
+        <w:t xml:space="preserve"> &gt;</w:t>
+      </w:r>
+      <w:proofErr w:type="gramEnd"/>
+      <w:r>
+        <w:t xml:space="preserve"> </w:t>
+      </w:r>
+      <w:r>
+        <w:rPr>
+          <w:b/>
+        </w:rPr>
+        <w:t>Item Wise R</w:t>
+      </w:r>
+      <w:r>
+        <w:rPr>
+          <w:b/>
+        </w:rPr>
+        <w:t>eceive Details</w:t>
+      </w:r>
+    </w:p>
+    <w:p>
+      <w:r>
+        <w:lastRenderedPageBreak/>
+        <w:t>Below steps need to follow-</w:t>
+      </w:r>
+    </w:p>
+    <w:p>
+      <w:pPr>
+        <w:pStyle w:val="ListParagraph"/>
+        <w:numPr>
+          <w:ilvl w:val="0"/>
+          <w:numId w:val="38"/>
+        </w:numPr>
+      </w:pPr>
+      <w:r>
+        <w:t>Select the Item from dropdown</w:t>
+      </w:r>
+      <w:r>
+        <w:t>.</w:t>
+      </w:r>
+    </w:p>
+    <w:p>
+      <w:pPr>
+        <w:pStyle w:val="ListParagraph"/>
+        <w:numPr>
+          <w:ilvl w:val="0"/>
+          <w:numId w:val="38"/>
+        </w:numPr>
+      </w:pPr>
+      <w:r>
+        <w:t xml:space="preserve">Then find for details. </w:t>
+      </w:r>
+    </w:p>
+    <w:p>
+      <w:pPr>
+        <w:pStyle w:val="Heading2"/>
+        <w:rPr>
+          <w:rStyle w:val="Strong"/>
+          <w:rFonts w:asciiTheme="minorHAnsi" w:hAnsiTheme="minorHAnsi"/>
+          <w:color w:val="auto"/>
+        </w:rPr>
+      </w:pPr>
+      <w:r>
+        <w:rPr>
+          <w:rStyle w:val="Strong"/>
+          <w:rFonts w:asciiTheme="minorHAnsi" w:hAnsiTheme="minorHAnsi"/>
+          <w:color w:val="auto"/>
+        </w:rPr>
+        <w:t>Item Issue</w:t>
+      </w:r>
+    </w:p>
+    <w:p>
+      <w:r>
+        <w:rPr>
+          <w:noProof/>
+        </w:rPr>
+        <w:drawing>
+          <wp:inline distT="0" distB="0" distL="0" distR="0" wp14:anchorId="00AB6C28" wp14:editId="24315465">
+            <wp:extent cx="5731510" cy="2276475"/>
+            <wp:effectExtent l="0" t="0" r="2540" b="9525"/>
+            <wp:docPr id="40" name="Picture 40"/>
+            <wp:cNvGraphicFramePr>
+              <a:graphicFrameLocks xmlns:a="http://schemas.openxmlformats.org/drawingml/2006/main" noChangeAspect="1"/>
+            </wp:cNvGraphicFramePr>
+            <a:graphic xmlns:a="http://schemas.openxmlformats.org/drawingml/2006/main">
+              <a:graphicData uri="http://schemas.openxmlformats.org/drawingml/2006/picture">
+                <pic:pic xmlns:pic="http://schemas.openxmlformats.org/drawingml/2006/picture">
+                  <pic:nvPicPr>
+                    <pic:cNvPr id="1" name=""/>
+                    <pic:cNvPicPr/>
+                  </pic:nvPicPr>
+                  <pic:blipFill>
+                    <a:blip r:embed="rId43"/>
+                    <a:stretch>
+                      <a:fillRect/>
+                    </a:stretch>
+                  </pic:blipFill>
+                  <pic:spPr>
+                    <a:xfrm>
+                      <a:off x="0" y="0"/>
+                      <a:ext cx="5731510" cy="2276475"/>
+                    </a:xfrm>
+                    <a:prstGeom prst="rect">
+                      <a:avLst/>
+                    </a:prstGeom>
+                  </pic:spPr>
+                </pic:pic>
+              </a:graphicData>
+            </a:graphic>
+          </wp:inline>
+        </w:drawing>
+      </w:r>
+    </w:p>
+    <w:p>
+      <w:r>
+        <w:t xml:space="preserve">When need to </w:t>
+      </w:r>
+      <w:r>
+        <w:t xml:space="preserve">issue from existing </w:t>
+      </w:r>
+      <w:r>
+        <w:t>stock that time required below information</w:t>
+      </w:r>
+    </w:p>
+    <w:p>
+      <w:pPr>
+        <w:pStyle w:val="ListParagraph"/>
+        <w:numPr>
+          <w:ilvl w:val="0"/>
+          <w:numId w:val="12"/>
+        </w:numPr>
+      </w:pPr>
+      <w:r>
+        <w:rPr>
+          <w:rFonts w:cstheme="minorHAnsi"/>
+          <w:szCs w:val="20"/>
+        </w:rPr>
+        <w:t>Issue</w:t>
+      </w:r>
+      <w:r>
+        <w:rPr>
+          <w:rFonts w:cstheme="minorHAnsi"/>
+          <w:szCs w:val="20"/>
+        </w:rPr>
+        <w:t xml:space="preserve"> Date</w:t>
+      </w:r>
+    </w:p>
+    <w:p>
+      <w:pPr>
+        <w:pStyle w:val="ListParagraph"/>
+        <w:numPr>
+          <w:ilvl w:val="0"/>
+          <w:numId w:val="12"/>
+        </w:numPr>
+      </w:pPr>
+      <w:r>
+        <w:rPr>
+          <w:rFonts w:cstheme="minorHAnsi"/>
+          <w:szCs w:val="20"/>
+        </w:rPr>
+        <w:t>Station</w:t>
+      </w:r>
+      <w:r>
+        <w:rPr>
+          <w:rFonts w:cstheme="minorHAnsi"/>
+          <w:szCs w:val="20"/>
+        </w:rPr>
+        <w:t xml:space="preserve"> </w:t>
+      </w:r>
+      <w:r>
+        <w:rPr>
+          <w:rFonts w:cstheme="minorHAnsi"/>
+          <w:szCs w:val="20"/>
+        </w:rPr>
+        <w:t>Name</w:t>
+      </w:r>
+    </w:p>
+    <w:p>
+      <w:pPr>
+        <w:pStyle w:val="ListParagraph"/>
+        <w:numPr>
+          <w:ilvl w:val="0"/>
+          <w:numId w:val="12"/>
+        </w:numPr>
+      </w:pPr>
+      <w:r>
+        <w:rPr>
+          <w:rFonts w:cstheme="minorHAnsi"/>
+          <w:szCs w:val="20"/>
+        </w:rPr>
+        <w:t>Lot Info</w:t>
+      </w:r>
+    </w:p>
+    <w:p>
+      <w:pPr>
+        <w:pStyle w:val="ListParagraph"/>
+        <w:numPr>
+          <w:ilvl w:val="0"/>
+          <w:numId w:val="12"/>
+        </w:numPr>
+      </w:pPr>
+      <w:r>
+        <w:rPr>
+          <w:rFonts w:cstheme="minorHAnsi"/>
+          <w:szCs w:val="20"/>
+        </w:rPr>
+        <w:t>Part/Item Code</w:t>
+      </w:r>
+    </w:p>
+    <w:p>
+      <w:pPr>
+        <w:pStyle w:val="ListParagraph"/>
+        <w:numPr>
+          <w:ilvl w:val="0"/>
+          <w:numId w:val="12"/>
+        </w:numPr>
+      </w:pPr>
+      <w:r>
+        <w:rPr>
+          <w:rFonts w:cstheme="minorHAnsi"/>
+          <w:szCs w:val="20"/>
+        </w:rPr>
+        <w:t>Issue</w:t>
+      </w:r>
+      <w:r>
+        <w:rPr>
+          <w:rFonts w:cstheme="minorHAnsi"/>
+          <w:szCs w:val="20"/>
+        </w:rPr>
+        <w:t xml:space="preserve"> Qty</w:t>
+      </w:r>
+    </w:p>
+    <w:p>
+      <w:pPr>
+        <w:pStyle w:val="ListParagraph"/>
+        <w:numPr>
+          <w:ilvl w:val="0"/>
+          <w:numId w:val="12"/>
+        </w:numPr>
+      </w:pPr>
+      <w:r>
+        <w:rPr>
+          <w:rFonts w:cstheme="minorHAnsi"/>
+          <w:szCs w:val="20"/>
+        </w:rPr>
+        <w:t>Remarks</w:t>
+      </w:r>
+    </w:p>
+    <w:p>
+      <w:r>
+        <w:t xml:space="preserve">Based above information need to </w:t>
+      </w:r>
+      <w:r>
+        <w:t>fill form</w:t>
+      </w:r>
+      <w:r>
+        <w:t xml:space="preserve"> like below</w:t>
+      </w:r>
+    </w:p>
+    <w:p>
+      <w:r>
+        <w:rPr>
+          <w:noProof/>
+        </w:rPr>
+        <w:drawing>
+          <wp:inline distT="0" distB="0" distL="0" distR="0" wp14:anchorId="7EF7128F" wp14:editId="6E8A874A">
+            <wp:extent cx="4230578" cy="1805940"/>
+            <wp:effectExtent l="0" t="0" r="0" b="3810"/>
+            <wp:docPr id="39" name="Picture 39"/>
+            <wp:cNvGraphicFramePr>
+              <a:graphicFrameLocks xmlns:a="http://schemas.openxmlformats.org/drawingml/2006/main" noChangeAspect="1"/>
+            </wp:cNvGraphicFramePr>
+            <a:graphic xmlns:a="http://schemas.openxmlformats.org/drawingml/2006/main">
+              <a:graphicData uri="http://schemas.openxmlformats.org/drawingml/2006/picture">
+                <pic:pic xmlns:pic="http://schemas.openxmlformats.org/drawingml/2006/picture">
+                  <pic:nvPicPr>
+                    <pic:cNvPr id="1" name=""/>
+                    <pic:cNvPicPr/>
+                  </pic:nvPicPr>
+                  <pic:blipFill>
+                    <a:blip r:embed="rId44"/>
+                    <a:stretch>
+                      <a:fillRect/>
+                    </a:stretch>
+                  </pic:blipFill>
+                  <pic:spPr>
+                    <a:xfrm>
+                      <a:off x="0" y="0"/>
+                      <a:ext cx="4256490" cy="1817001"/>
+                    </a:xfrm>
+                    <a:prstGeom prst="rect">
+                      <a:avLst/>
+                    </a:prstGeom>
+                  </pic:spPr>
+                </pic:pic>
+              </a:graphicData>
+            </a:graphic>
+          </wp:inline>
+        </w:drawing>
+      </w:r>
+    </w:p>
+    <w:p>
+      <w:r>
+        <w:t>If need to add more item then</w:t>
+      </w:r>
+      <w:r>
+        <w:t xml:space="preserve"> use</w:t>
+      </w:r>
+      <w:r>
+        <w:t xml:space="preserve"> </w:t>
+      </w:r>
+      <w:r>
+        <w:rPr>
+          <w:b/>
+        </w:rPr>
+        <w:t>Add filed</w:t>
+      </w:r>
+      <w:r>
+        <w:t xml:space="preserve">. </w:t>
+      </w:r>
+      <w:r>
+        <w:t xml:space="preserve">When complete </w:t>
+      </w:r>
+      <w:r>
+        <w:t>add issue item then</w:t>
+      </w:r>
+      <w:r>
+        <w:t xml:space="preserve"> </w:t>
+      </w:r>
+      <w:r>
+        <w:rPr>
+          <w:b/>
+        </w:rPr>
+        <w:t>Submit</w:t>
+      </w:r>
+      <w:r>
+        <w:t>.</w:t>
+      </w:r>
+    </w:p>
+    <w:p>
+      <w:pPr>
+        <w:pStyle w:val="Heading3"/>
+        <w:rPr>
+          <w:rStyle w:val="Strong"/>
+          <w:rFonts w:asciiTheme="minorHAnsi" w:hAnsiTheme="minorHAnsi"/>
+          <w:color w:val="auto"/>
+        </w:rPr>
+      </w:pPr>
+      <w:r>
+        <w:rPr>
+          <w:rStyle w:val="Strong"/>
+          <w:rFonts w:asciiTheme="minorHAnsi" w:hAnsiTheme="minorHAnsi"/>
+          <w:color w:val="auto"/>
+        </w:rPr>
+        <w:t>Consideration:</w:t>
+      </w:r>
+    </w:p>
+    <w:p>
+      <w:pPr>
+        <w:pStyle w:val="ListParagraph"/>
+        <w:numPr>
+          <w:ilvl w:val="0"/>
+          <w:numId w:val="24"/>
+        </w:numPr>
+      </w:pPr>
+      <w:r>
+        <w:t>Make sure correct data.</w:t>
+      </w:r>
+    </w:p>
+    <w:p>
+      <w:pPr>
+        <w:pStyle w:val="ListParagraph"/>
+        <w:numPr>
+          <w:ilvl w:val="0"/>
+          <w:numId w:val="24"/>
+        </w:numPr>
+      </w:pPr>
+      <w:r>
+        <w:t>Make Sure correct lot</w:t>
+      </w:r>
+      <w:r>
+        <w:t>.</w:t>
+      </w:r>
+    </w:p>
+    <w:p>
+      <w:pPr>
+        <w:pStyle w:val="ListParagraph"/>
+        <w:numPr>
+          <w:ilvl w:val="0"/>
+          <w:numId w:val="24"/>
+        </w:numPr>
+      </w:pPr>
+      <w:r>
+        <w:t>Avoid blank filed</w:t>
+      </w:r>
+      <w:r>
+        <w:t>.</w:t>
+      </w:r>
+    </w:p>
+    <w:p>
+      <w:pPr>
+        <w:pStyle w:val="ListParagraph"/>
+        <w:numPr>
+          <w:ilvl w:val="0"/>
+          <w:numId w:val="24"/>
+        </w:numPr>
+      </w:pPr>
+      <w:r>
+        <w:t>Remark not mandatory.</w:t>
+      </w:r>
+    </w:p>
+    <w:p>
+      <w:pPr>
+        <w:pStyle w:val="Heading3"/>
+        <w:rPr>
+          <w:rStyle w:val="Strong"/>
+          <w:rFonts w:asciiTheme="minorHAnsi" w:hAnsiTheme="minorHAnsi"/>
+          <w:color w:val="auto"/>
+        </w:rPr>
+      </w:pPr>
+      <w:r>
+        <w:rPr>
+          <w:rStyle w:val="Strong"/>
+          <w:rFonts w:asciiTheme="minorHAnsi" w:hAnsiTheme="minorHAnsi"/>
+          <w:color w:val="auto"/>
+        </w:rPr>
+        <w:lastRenderedPageBreak/>
+        <w:t>Validates:</w:t>
+      </w:r>
+    </w:p>
+    <w:p>
+      <w:pPr>
+        <w:pStyle w:val="ListParagraph"/>
+        <w:numPr>
+          <w:ilvl w:val="0"/>
+          <w:numId w:val="26"/>
+        </w:numPr>
+      </w:pPr>
+      <w:r>
+        <w:t>Item list show based on lot selection also available stock</w:t>
+      </w:r>
+      <w:r>
+        <w:t>.</w:t>
+      </w:r>
+    </w:p>
+    <w:p>
+      <w:pPr>
+        <w:pStyle w:val="ListParagraph"/>
+        <w:numPr>
+          <w:ilvl w:val="0"/>
+          <w:numId w:val="26"/>
+        </w:numPr>
+      </w:pPr>
+      <w:r>
+        <w:t xml:space="preserve">Don’t change lot </w:t>
+      </w:r>
+      <w:r>
+        <w:t>when input issue data</w:t>
+      </w:r>
+      <w:r>
+        <w:t>.</w:t>
+      </w:r>
+    </w:p>
+    <w:p>
+      <w:pPr>
+        <w:pStyle w:val="Heading2"/>
+        <w:rPr>
+          <w:rStyle w:val="Strong"/>
+          <w:rFonts w:asciiTheme="minorHAnsi" w:hAnsiTheme="minorHAnsi"/>
+          <w:color w:val="auto"/>
+        </w:rPr>
+      </w:pPr>
+      <w:r>
+        <w:rPr>
+          <w:rStyle w:val="Strong"/>
+          <w:rFonts w:asciiTheme="minorHAnsi" w:hAnsiTheme="minorHAnsi"/>
+          <w:color w:val="auto"/>
+        </w:rPr>
+        <w:t>Issue</w:t>
+      </w:r>
+      <w:r>
+        <w:rPr>
+          <w:rStyle w:val="Strong"/>
+          <w:rFonts w:asciiTheme="minorHAnsi" w:hAnsiTheme="minorHAnsi"/>
+          <w:color w:val="auto"/>
+        </w:rPr>
+        <w:t xml:space="preserve"> Checking</w:t>
+      </w:r>
+    </w:p>
+    <w:p>
+      <w:r>
+        <w:rPr>
+          <w:noProof/>
+        </w:rPr>
+        <w:drawing>
+          <wp:inline distT="0" distB="0" distL="0" distR="0" wp14:anchorId="0D8B66A1" wp14:editId="4687A228">
+            <wp:extent cx="5731510" cy="2222500"/>
+            <wp:effectExtent l="0" t="0" r="2540" b="6350"/>
+            <wp:docPr id="43" name="Picture 43"/>
+            <wp:cNvGraphicFramePr>
+              <a:graphicFrameLocks xmlns:a="http://schemas.openxmlformats.org/drawingml/2006/main" noChangeAspect="1"/>
+            </wp:cNvGraphicFramePr>
+            <a:graphic xmlns:a="http://schemas.openxmlformats.org/drawingml/2006/main">
+              <a:graphicData uri="http://schemas.openxmlformats.org/drawingml/2006/picture">
+                <pic:pic xmlns:pic="http://schemas.openxmlformats.org/drawingml/2006/picture">
+                  <pic:nvPicPr>
+                    <pic:cNvPr id="1" name=""/>
+                    <pic:cNvPicPr/>
+                  </pic:nvPicPr>
+                  <pic:blipFill>
+                    <a:blip r:embed="rId45"/>
+                    <a:stretch>
+                      <a:fillRect/>
+                    </a:stretch>
+                  </pic:blipFill>
+                  <pic:spPr>
+                    <a:xfrm>
+                      <a:off x="0" y="0"/>
+                      <a:ext cx="5731510" cy="2222500"/>
+                    </a:xfrm>
+                    <a:prstGeom prst="rect">
+                      <a:avLst/>
+                    </a:prstGeom>
+                  </pic:spPr>
+                </pic:pic>
+              </a:graphicData>
+            </a:graphic>
+          </wp:inline>
+        </w:drawing>
+      </w:r>
+    </w:p>
+    <w:p>
+      <w:r>
+        <w:t xml:space="preserve">When need to </w:t>
+      </w:r>
+      <w:r>
+        <w:t>check the issue details and confirm the movement</w:t>
+      </w:r>
+      <w:r>
+        <w:t xml:space="preserve"> that </w:t>
+      </w:r>
+      <w:r>
+        <w:t xml:space="preserve">can able to see the above </w:t>
+      </w:r>
+      <w:r>
+        <w:t>display.</w:t>
+      </w:r>
+    </w:p>
     <w:p>
       <w:pPr>
         <w:pStyle w:val="Heading4"/>
@@ -8755,7 +10078,15 @@
           <w:rFonts w:asciiTheme="minorHAnsi" w:hAnsiTheme="minorHAnsi"/>
           <w:color w:val="auto"/>
         </w:rPr>
-        <w:t>Data Upload process</w:t>
+        <w:t>Checking</w:t>
+      </w:r>
+      <w:r>
+        <w:rPr>
+          <w:rStyle w:val="Strong"/>
+          <w:rFonts w:asciiTheme="minorHAnsi" w:hAnsiTheme="minorHAnsi"/>
+          <w:color w:val="auto"/>
+        </w:rPr>
+        <w:t xml:space="preserve"> process</w:t>
       </w:r>
       <w:r>
         <w:rPr>
@@ -8768,99 +10099,74 @@
     </w:p>
     <w:p>
       <w:r>
-        <w:t>Below steps need to follow-</w:t>
-      </w:r>
-    </w:p>
-    <w:p>
-      <w:pPr>
-        <w:pStyle w:val="ListParagraph"/>
-        <w:numPr>
-          <w:ilvl w:val="0"/>
-          <w:numId w:val="38"/>
-        </w:numPr>
-      </w:pPr>
-      <w:r>
-        <w:t>First need to select the existing Lot from the drop-down.</w:t>
-      </w:r>
-    </w:p>
-    <w:p>
-      <w:pPr>
-        <w:pStyle w:val="ListParagraph"/>
-        <w:numPr>
-          <w:ilvl w:val="0"/>
-          <w:numId w:val="38"/>
-        </w:numPr>
-      </w:pPr>
-      <w:r>
-        <w:t xml:space="preserve">Second Need to click on </w:t>
-      </w:r>
-      <w:r>
-        <w:rPr>
-          <w:b/>
-        </w:rPr>
-        <w:t>+Add Items</w:t>
-      </w:r>
-      <w:r>
-        <w:t xml:space="preserve"> button. </w:t>
-      </w:r>
-    </w:p>
-    <w:p>
-      <w:pPr>
-        <w:pStyle w:val="ListParagraph"/>
-        <w:numPr>
-          <w:ilvl w:val="0"/>
-          <w:numId w:val="38"/>
-        </w:numPr>
-      </w:pPr>
-      <w:r>
-        <w:t>Third need to select Item code from the drop-down list.</w:t>
-      </w:r>
-    </w:p>
-    <w:p>
-      <w:pPr>
-        <w:pStyle w:val="ListParagraph"/>
-        <w:numPr>
-          <w:ilvl w:val="0"/>
-          <w:numId w:val="38"/>
-        </w:numPr>
-      </w:pPr>
-      <w:r>
-        <w:t>Fourth need to input BOM usages qty.</w:t>
-      </w:r>
-    </w:p>
-    <w:p>
-      <w:pPr>
-        <w:pStyle w:val="ListParagraph"/>
-        <w:numPr>
-          <w:ilvl w:val="0"/>
-          <w:numId w:val="38"/>
-        </w:numPr>
-      </w:pPr>
-      <w:r>
-        <w:t xml:space="preserve">If need to add another item then again click to the </w:t>
-      </w:r>
-      <w:r>
-        <w:rPr>
-          <w:b/>
-        </w:rPr>
-        <w:t>+Add Items</w:t>
-      </w:r>
-    </w:p>
-    <w:p>
-      <w:pPr>
-        <w:pStyle w:val="ListParagraph"/>
-        <w:numPr>
-          <w:ilvl w:val="0"/>
-          <w:numId w:val="38"/>
-        </w:numPr>
-      </w:pPr>
-      <w:r>
-        <w:t>Finally need to submit this data for adding new item in the existing BOM.</w:t>
-      </w:r>
-    </w:p>
-    <w:p>
-      <w:pPr>
-        <w:pStyle w:val="Heading4"/>
+        <w:t>When you entered the checklist then you need to cross the transaction physically and software</w:t>
+      </w:r>
+    </w:p>
+    <w:p>
+      <w:r>
+        <w:rPr>
+          <w:noProof/>
+        </w:rPr>
+        <w:drawing>
+          <wp:inline distT="0" distB="0" distL="0" distR="0" wp14:anchorId="066CC932" wp14:editId="57A44CE9">
+            <wp:extent cx="5731510" cy="2418080"/>
+            <wp:effectExtent l="0" t="0" r="2540" b="1270"/>
+            <wp:docPr id="44" name="Picture 44"/>
+            <wp:cNvGraphicFramePr>
+              <a:graphicFrameLocks xmlns:a="http://schemas.openxmlformats.org/drawingml/2006/main" noChangeAspect="1"/>
+            </wp:cNvGraphicFramePr>
+            <a:graphic xmlns:a="http://schemas.openxmlformats.org/drawingml/2006/main">
+              <a:graphicData uri="http://schemas.openxmlformats.org/drawingml/2006/picture">
+                <pic:pic xmlns:pic="http://schemas.openxmlformats.org/drawingml/2006/picture">
+                  <pic:nvPicPr>
+                    <pic:cNvPr id="1" name=""/>
+                    <pic:cNvPicPr/>
+                  </pic:nvPicPr>
+                  <pic:blipFill>
+                    <a:blip r:embed="rId46"/>
+                    <a:stretch>
+                      <a:fillRect/>
+                    </a:stretch>
+                  </pic:blipFill>
+                  <pic:spPr>
+                    <a:xfrm>
+                      <a:off x="0" y="0"/>
+                      <a:ext cx="5731510" cy="2418080"/>
+                    </a:xfrm>
+                    <a:prstGeom prst="rect">
+                      <a:avLst/>
+                    </a:prstGeom>
+                  </pic:spPr>
+                </pic:pic>
+              </a:graphicData>
+            </a:graphic>
+          </wp:inline>
+        </w:drawing>
+      </w:r>
+    </w:p>
+    <w:p>
+      <w:r>
+        <w:t xml:space="preserve">You can able to find by code and check. </w:t>
+      </w:r>
+      <w:r>
+        <w:t>If</w:t>
+      </w:r>
+      <w:r>
+        <w:t xml:space="preserve"> physical &amp; software transaction matched, then you need to click on Done button on particular </w:t>
+      </w:r>
+      <w:r>
+        <w:t>transaction line</w:t>
+      </w:r>
+      <w:r>
+        <w:t>.</w:t>
+      </w:r>
+      <w:r>
+        <w:t xml:space="preserve"> If found miss-match then click on Reject button.</w:t>
+      </w:r>
+    </w:p>
+    <w:p>
+      <w:pPr>
+        <w:pStyle w:val="Heading3"/>
         <w:rPr>
           <w:rStyle w:val="Strong"/>
           <w:rFonts w:asciiTheme="minorHAnsi" w:hAnsiTheme="minorHAnsi"/>
@@ -8881,33 +10187,54 @@
         <w:pStyle w:val="ListParagraph"/>
         <w:numPr>
           <w:ilvl w:val="0"/>
-          <w:numId w:val="31"/>
-        </w:numPr>
-      </w:pPr>
-      <w:r>
-        <w:t>Before add new item in the BOM need to check the updateable information with existing list is available or not?</w:t>
-      </w:r>
-    </w:p>
-    <w:p>
-      <w:pPr>
-        <w:pStyle w:val="ListParagraph"/>
-        <w:numPr>
-          <w:ilvl w:val="0"/>
-          <w:numId w:val="31"/>
-        </w:numPr>
-      </w:pPr>
-      <w:r>
-        <w:rPr>
-          <w:rStyle w:val="Strong"/>
-          <w:rFonts w:cstheme="minorHAnsi"/>
-          <w:b w:val="0"/>
-        </w:rPr>
-        <w:t>Need to confirm particular BOM exist or not?</w:t>
-      </w:r>
-    </w:p>
-    <w:p>
-      <w:pPr>
-        <w:pStyle w:val="Heading4"/>
+          <w:numId w:val="24"/>
+        </w:numPr>
+      </w:pPr>
+      <w:r>
+        <w:t>Make sure transaction history</w:t>
+      </w:r>
+      <w:r>
+        <w:t>.</w:t>
+      </w:r>
+    </w:p>
+    <w:p>
+      <w:pPr>
+        <w:pStyle w:val="ListParagraph"/>
+        <w:numPr>
+          <w:ilvl w:val="0"/>
+          <w:numId w:val="24"/>
+        </w:numPr>
+      </w:pPr>
+      <w:r>
+        <w:t>Done use only for matched transaction</w:t>
+      </w:r>
+      <w:r>
+        <w:t>.</w:t>
+      </w:r>
+    </w:p>
+    <w:p>
+      <w:pPr>
+        <w:pStyle w:val="ListParagraph"/>
+        <w:numPr>
+          <w:ilvl w:val="0"/>
+          <w:numId w:val="24"/>
+        </w:numPr>
+      </w:pPr>
+      <w:r>
+        <w:t>Use Reject only for miss-match transaction</w:t>
+      </w:r>
+      <w:r>
+        <w:t>.</w:t>
+      </w:r>
+    </w:p>
+    <w:p>
+      <w:pPr>
+        <w:pStyle w:val="ListParagraph"/>
+      </w:pPr>
+    </w:p>
+    <w:p>
+      <w:pPr>
+        <w:pStyle w:val="Heading3"/>
         <w:rPr>
           <w:rStyle w:val="Strong"/>
           <w:rFonts w:asciiTheme="minorHAnsi" w:hAnsiTheme="minorHAnsi"/>
@@ -8928,129 +10255,33 @@
         <w:pStyle w:val="ListParagraph"/>
         <w:numPr>
           <w:ilvl w:val="0"/>
-          <w:numId w:val="32"/>
-        </w:numPr>
-      </w:pPr>
-      <w:r>
-        <w:t>Backend able to update particular item on particular BOM</w:t>
-      </w:r>
-      <w:r>
-        <w:t xml:space="preserve"> </w:t>
-      </w:r>
-      <w:r>
-        <w:t>data.</w:t>
-      </w:r>
-    </w:p>
-    <w:p>
-      <w:pPr>
-        <w:pStyle w:val="ListParagraph"/>
-        <w:numPr>
-          <w:ilvl w:val="0"/>
-          <w:numId w:val="32"/>
-        </w:numPr>
-      </w:pPr>
-      <w:r>
-        <w:rPr>
-          <w:rFonts w:asciiTheme="majorHAnsi" w:hAnsiTheme="majorHAnsi" w:cstheme="majorHAnsi"/>
-        </w:rPr>
-        <w:t>“</w:t>
-      </w:r>
-      <w:r>
-        <w:rPr>
-          <w:rFonts w:asciiTheme="majorHAnsi" w:hAnsiTheme="majorHAnsi" w:cstheme="majorHAnsi"/>
-        </w:rPr>
-        <w:t>BOM not exist</w:t>
-      </w:r>
-      <w:r>
-        <w:rPr>
-          <w:rFonts w:asciiTheme="majorHAnsi" w:hAnsiTheme="majorHAnsi" w:cstheme="majorHAnsi"/>
-        </w:rPr>
-        <w:t>”</w:t>
-      </w:r>
-      <w:r>
-        <w:t xml:space="preserve"> </w:t>
-      </w:r>
-      <w:r>
-        <w:t xml:space="preserve">message will be displayed if </w:t>
-      </w:r>
-      <w:r>
-        <w:t>selected BOM not exist.</w:t>
-      </w:r>
-    </w:p>
-    <w:p>
-      <w:pPr>
-        <w:pStyle w:val="ListParagraph"/>
-        <w:numPr>
-          <w:ilvl w:val="0"/>
-          <w:numId w:val="32"/>
-        </w:numPr>
-      </w:pPr>
-      <w:r>
-        <w:rPr>
-          <w:rFonts w:asciiTheme="majorHAnsi" w:hAnsiTheme="majorHAnsi" w:cstheme="majorHAnsi"/>
-        </w:rPr>
+          <w:numId w:val="26"/>
+        </w:numPr>
+      </w:pPr>
+      <w:r>
+        <w:t xml:space="preserve">If issue qty cross the available stock qty then you get a notification and not able to </w:t>
+      </w:r>
+      <w:r>
+        <w:t>set Done</w:t>
+      </w:r>
+      <w:r>
+        <w:t>.</w:t>
+      </w:r>
+    </w:p>
+    <w:p>
+      <w:pPr>
+        <w:pStyle w:val="ListParagraph"/>
+        <w:numPr>
+          <w:ilvl w:val="0"/>
+          <w:numId w:val="26"/>
+        </w:numPr>
+      </w:pPr>
+      <w:r>
         <w:lastRenderedPageBreak/>
-        <w:t>“</w:t>
-      </w:r>
-      <w:r>
-        <w:rPr>
-          <w:rFonts w:asciiTheme="majorHAnsi" w:hAnsiTheme="majorHAnsi" w:cstheme="majorHAnsi"/>
-        </w:rPr>
-        <w:t>New Item added on BOM</w:t>
-      </w:r>
-      <w:r>
-        <w:rPr>
-          <w:rFonts w:asciiTheme="majorHAnsi" w:hAnsiTheme="majorHAnsi" w:cstheme="majorHAnsi"/>
-        </w:rPr>
-        <w:t>”</w:t>
-      </w:r>
-      <w:r>
-        <w:t xml:space="preserve"> </w:t>
-      </w:r>
-      <w:r>
-        <w:t xml:space="preserve">message will be displayed if </w:t>
-      </w:r>
-      <w:r>
-        <w:t>new item added.</w:t>
-      </w:r>
-    </w:p>
-    <w:p>
-      <w:pPr>
-        <w:pStyle w:val="Heading3"/>
-        <w:rPr>
-          <w:rStyle w:val="Strong"/>
-          <w:rFonts w:asciiTheme="minorHAnsi" w:hAnsiTheme="minorHAnsi"/>
-          <w:color w:val="auto"/>
-        </w:rPr>
-      </w:pPr>
-      <w:r>
-        <w:rPr>
-          <w:rStyle w:val="Strong"/>
-          <w:rFonts w:asciiTheme="minorHAnsi" w:hAnsiTheme="minorHAnsi"/>
-          <w:color w:val="auto"/>
-        </w:rPr>
-        <w:t>View</w:t>
-      </w:r>
-      <w:r>
-        <w:rPr>
-          <w:rStyle w:val="Strong"/>
-          <w:rFonts w:asciiTheme="minorHAnsi" w:hAnsiTheme="minorHAnsi"/>
-          <w:color w:val="auto"/>
-        </w:rPr>
-        <w:t xml:space="preserve"> BOM </w:t>
-      </w:r>
-      <w:r>
-        <w:rPr>
-          <w:rStyle w:val="Strong"/>
-          <w:rFonts w:asciiTheme="minorHAnsi" w:hAnsiTheme="minorHAnsi"/>
-          <w:color w:val="auto"/>
-        </w:rPr>
-        <w:t>Details</w:t>
-      </w:r>
-    </w:p>
-    <w:p>
-      <w:r>
-        <w:t>Need to functional….</w:t>
+        <w:t>After Done/Reject data will be update automatically</w:t>
+      </w:r>
+      <w:r>
+        <w:t>.</w:t>
       </w:r>
     </w:p>
     <w:p>
@@ -9099,6 +10330,628 @@
       </w:r>
     </w:p>
     <w:p>
+      <w:r>
+        <w:t>As per warehouse standard made some report for better user experience</w:t>
+      </w:r>
+    </w:p>
+    <w:p>
+      <w:pPr>
+        <w:pStyle w:val="Heading2"/>
+        <w:rPr>
+          <w:rStyle w:val="Strong"/>
+          <w:rFonts w:asciiTheme="minorHAnsi" w:hAnsiTheme="minorHAnsi"/>
+          <w:color w:val="auto"/>
+        </w:rPr>
+      </w:pPr>
+      <w:r>
+        <w:rPr>
+          <w:rStyle w:val="Strong"/>
+          <w:rFonts w:asciiTheme="minorHAnsi" w:hAnsiTheme="minorHAnsi"/>
+          <w:color w:val="auto"/>
+        </w:rPr>
+        <w:t>Stock</w:t>
+      </w:r>
+    </w:p>
+    <w:p>
+      <w:r>
+        <w:t>Two type of stock report you can get</w:t>
+      </w:r>
+    </w:p>
+    <w:p>
+      <w:pPr>
+        <w:pStyle w:val="Heading3"/>
+        <w:rPr>
+          <w:rStyle w:val="Strong"/>
+          <w:rFonts w:asciiTheme="minorHAnsi" w:hAnsiTheme="minorHAnsi"/>
+          <w:color w:val="auto"/>
+        </w:rPr>
+      </w:pPr>
+      <w:r>
+        <w:rPr>
+          <w:rStyle w:val="Strong"/>
+          <w:rFonts w:asciiTheme="minorHAnsi" w:hAnsiTheme="minorHAnsi"/>
+          <w:color w:val="auto"/>
+        </w:rPr>
+        <w:t>Part Stock</w:t>
+      </w:r>
+    </w:p>
+    <w:p>
+      <w:r>
+        <w:rPr>
+          <w:noProof/>
+        </w:rPr>
+        <w:drawing>
+          <wp:inline distT="0" distB="0" distL="0" distR="0" wp14:anchorId="02FAA8FB" wp14:editId="6C5D79AB">
+            <wp:extent cx="5731510" cy="1783715"/>
+            <wp:effectExtent l="0" t="0" r="2540" b="6985"/>
+            <wp:docPr id="45" name="Picture 45"/>
+            <wp:cNvGraphicFramePr>
+              <a:graphicFrameLocks xmlns:a="http://schemas.openxmlformats.org/drawingml/2006/main" noChangeAspect="1"/>
+            </wp:cNvGraphicFramePr>
+            <a:graphic xmlns:a="http://schemas.openxmlformats.org/drawingml/2006/main">
+              <a:graphicData uri="http://schemas.openxmlformats.org/drawingml/2006/picture">
+                <pic:pic xmlns:pic="http://schemas.openxmlformats.org/drawingml/2006/picture">
+                  <pic:nvPicPr>
+                    <pic:cNvPr id="1" name=""/>
+                    <pic:cNvPicPr/>
+                  </pic:nvPicPr>
+                  <pic:blipFill>
+                    <a:blip r:embed="rId47"/>
+                    <a:stretch>
+                      <a:fillRect/>
+                    </a:stretch>
+                  </pic:blipFill>
+                  <pic:spPr>
+                    <a:xfrm>
+                      <a:off x="0" y="0"/>
+                      <a:ext cx="5731510" cy="1783715"/>
+                    </a:xfrm>
+                    <a:prstGeom prst="rect">
+                      <a:avLst/>
+                    </a:prstGeom>
+                  </pic:spPr>
+                </pic:pic>
+              </a:graphicData>
+            </a:graphic>
+          </wp:inline>
+        </w:drawing>
+      </w:r>
+    </w:p>
+    <w:p>
+      <w:pPr>
+        <w:rPr>
+          <w:b/>
+        </w:rPr>
+      </w:pPr>
+      <w:r>
+        <w:t>Part code wise stock can get by this report</w:t>
+      </w:r>
+      <w:r>
+        <w:t xml:space="preserve"> as like below</w:t>
+      </w:r>
+      <w:r>
+        <w:t xml:space="preserve">. </w:t>
+      </w:r>
+      <w:r>
+        <w:rPr>
+          <w:b/>
+        </w:rPr>
+        <w:t>Transaction</w:t>
+      </w:r>
+      <w:r>
+        <w:t xml:space="preserve"> &gt; </w:t>
+      </w:r>
+      <w:r>
+        <w:rPr>
+          <w:b/>
+        </w:rPr>
+        <w:t>Stock</w:t>
+      </w:r>
+      <w:r>
+        <w:t xml:space="preserve"> &gt; </w:t>
+      </w:r>
+      <w:r>
+        <w:rPr>
+          <w:b/>
+        </w:rPr>
+        <w:t>Part</w:t>
+      </w:r>
+      <w:r>
+        <w:t xml:space="preserve"> </w:t>
+      </w:r>
+      <w:r>
+        <w:rPr>
+          <w:b/>
+        </w:rPr>
+        <w:t>Wise</w:t>
+      </w:r>
+    </w:p>
+    <w:p>
+      <w:r>
+        <w:rPr>
+          <w:noProof/>
+        </w:rPr>
+        <w:drawing>
+          <wp:inline distT="0" distB="0" distL="0" distR="0" wp14:anchorId="65CE42AA" wp14:editId="7D949AF8">
+            <wp:extent cx="5731510" cy="2221230"/>
+            <wp:effectExtent l="0" t="0" r="2540" b="7620"/>
+            <wp:docPr id="46" name="Picture 46"/>
+            <wp:cNvGraphicFramePr>
+              <a:graphicFrameLocks xmlns:a="http://schemas.openxmlformats.org/drawingml/2006/main" noChangeAspect="1"/>
+            </wp:cNvGraphicFramePr>
+            <a:graphic xmlns:a="http://schemas.openxmlformats.org/drawingml/2006/main">
+              <a:graphicData uri="http://schemas.openxmlformats.org/drawingml/2006/picture">
+                <pic:pic xmlns:pic="http://schemas.openxmlformats.org/drawingml/2006/picture">
+                  <pic:nvPicPr>
+                    <pic:cNvPr id="1" name=""/>
+                    <pic:cNvPicPr/>
+                  </pic:nvPicPr>
+                  <pic:blipFill>
+                    <a:blip r:embed="rId48"/>
+                    <a:stretch>
+                      <a:fillRect/>
+                    </a:stretch>
+                  </pic:blipFill>
+                  <pic:spPr>
+                    <a:xfrm>
+                      <a:off x="0" y="0"/>
+                      <a:ext cx="5731510" cy="2221230"/>
+                    </a:xfrm>
+                    <a:prstGeom prst="rect">
+                      <a:avLst/>
+                    </a:prstGeom>
+                  </pic:spPr>
+                </pic:pic>
+              </a:graphicData>
+            </a:graphic>
+          </wp:inline>
+        </w:drawing>
+      </w:r>
+    </w:p>
+    <w:p>
+      <w:pPr>
+        <w:pStyle w:val="Heading3"/>
+        <w:rPr>
+          <w:rStyle w:val="Strong"/>
+          <w:rFonts w:asciiTheme="minorHAnsi" w:hAnsiTheme="minorHAnsi"/>
+          <w:color w:val="auto"/>
+        </w:rPr>
+      </w:pPr>
+      <w:r>
+        <w:rPr>
+          <w:rStyle w:val="Strong"/>
+          <w:rFonts w:asciiTheme="minorHAnsi" w:hAnsiTheme="minorHAnsi"/>
+          <w:color w:val="auto"/>
+        </w:rPr>
+        <w:t>Part Wise Receive Details</w:t>
+      </w:r>
+    </w:p>
+    <w:p>
+      <w:pPr>
+        <w:rPr>
+          <w:b/>
+        </w:rPr>
+      </w:pPr>
+      <w:r>
+        <w:t xml:space="preserve">Part code wise stock can get by this report as like below. </w:t>
+      </w:r>
+      <w:r>
+        <w:rPr>
+          <w:b/>
+        </w:rPr>
+        <w:t>Line Manager</w:t>
+      </w:r>
+      <w:r>
+        <w:t xml:space="preserve"> &gt; </w:t>
+      </w:r>
+      <w:r>
+        <w:rPr>
+          <w:b/>
+        </w:rPr>
+        <w:t>Receive</w:t>
+      </w:r>
+      <w:r>
+        <w:t xml:space="preserve"> &gt; </w:t>
+      </w:r>
+      <w:r>
+        <w:rPr>
+          <w:b/>
+        </w:rPr>
+        <w:t>Item Wise Receive Details</w:t>
+      </w:r>
+    </w:p>
+    <w:p>
+      <w:r>
+        <w:rPr>
+          <w:noProof/>
+        </w:rPr>
+        <w:drawing>
+          <wp:inline distT="0" distB="0" distL="0" distR="0" wp14:anchorId="07C24EC1" wp14:editId="3AFF62E7">
+            <wp:extent cx="4213860" cy="2292273"/>
+            <wp:effectExtent l="0" t="0" r="0" b="0"/>
+            <wp:docPr id="47" name="Picture 47"/>
+            <wp:cNvGraphicFramePr>
+              <a:graphicFrameLocks xmlns:a="http://schemas.openxmlformats.org/drawingml/2006/main" noChangeAspect="1"/>
+            </wp:cNvGraphicFramePr>
+            <a:graphic xmlns:a="http://schemas.openxmlformats.org/drawingml/2006/main">
+              <a:graphicData uri="http://schemas.openxmlformats.org/drawingml/2006/picture">
+                <pic:pic xmlns:pic="http://schemas.openxmlformats.org/drawingml/2006/picture">
+                  <pic:nvPicPr>
+                    <pic:cNvPr id="1" name=""/>
+                    <pic:cNvPicPr/>
+                  </pic:nvPicPr>
+                  <pic:blipFill>
+                    <a:blip r:embed="rId49"/>
+                    <a:stretch>
+                      <a:fillRect/>
+                    </a:stretch>
+                  </pic:blipFill>
+                  <pic:spPr>
+                    <a:xfrm>
+                      <a:off x="0" y="0"/>
+                      <a:ext cx="4223837" cy="2297700"/>
+                    </a:xfrm>
+                    <a:prstGeom prst="rect">
+                      <a:avLst/>
+                    </a:prstGeom>
+                  </pic:spPr>
+                </pic:pic>
+              </a:graphicData>
+            </a:graphic>
+          </wp:inline>
+        </w:drawing>
+      </w:r>
+    </w:p>
+    <w:p>
+      <w:r>
+        <w:lastRenderedPageBreak/>
+        <w:t>From the drop-down list you can able to select the item and can get receive history by find.</w:t>
+      </w:r>
+    </w:p>
+    <w:p>
+      <w:r>
+        <w:rPr>
+          <w:noProof/>
+        </w:rPr>
+        <w:drawing>
+          <wp:inline distT="0" distB="0" distL="0" distR="0" wp14:anchorId="50D979D1" wp14:editId="3B0B6B58">
+            <wp:extent cx="5731510" cy="2802890"/>
+            <wp:effectExtent l="0" t="0" r="2540" b="0"/>
+            <wp:docPr id="52" name="Picture 52"/>
+            <wp:cNvGraphicFramePr>
+              <a:graphicFrameLocks xmlns:a="http://schemas.openxmlformats.org/drawingml/2006/main" noChangeAspect="1"/>
+            </wp:cNvGraphicFramePr>
+            <a:graphic xmlns:a="http://schemas.openxmlformats.org/drawingml/2006/main">
+              <a:graphicData uri="http://schemas.openxmlformats.org/drawingml/2006/picture">
+                <pic:pic xmlns:pic="http://schemas.openxmlformats.org/drawingml/2006/picture">
+                  <pic:nvPicPr>
+                    <pic:cNvPr id="1" name=""/>
+                    <pic:cNvPicPr/>
+                  </pic:nvPicPr>
+                  <pic:blipFill>
+                    <a:blip r:embed="rId50"/>
+                    <a:stretch>
+                      <a:fillRect/>
+                    </a:stretch>
+                  </pic:blipFill>
+                  <pic:spPr>
+                    <a:xfrm>
+                      <a:off x="0" y="0"/>
+                      <a:ext cx="5731510" cy="2802890"/>
+                    </a:xfrm>
+                    <a:prstGeom prst="rect">
+                      <a:avLst/>
+                    </a:prstGeom>
+                  </pic:spPr>
+                </pic:pic>
+              </a:graphicData>
+            </a:graphic>
+          </wp:inline>
+        </w:drawing>
+      </w:r>
+    </w:p>
+    <w:p>
+      <w:r>
+        <w:t xml:space="preserve">Can able to </w:t>
+      </w:r>
+      <w:r>
+        <w:t>sort by model and lot wise.</w:t>
+      </w:r>
+    </w:p>
+    <w:p>
+      <w:pPr>
+        <w:pStyle w:val="Heading3"/>
+        <w:rPr>
+          <w:rStyle w:val="Strong"/>
+          <w:rFonts w:asciiTheme="minorHAnsi" w:hAnsiTheme="minorHAnsi"/>
+          <w:color w:val="auto"/>
+        </w:rPr>
+      </w:pPr>
+      <w:r>
+        <w:rPr>
+          <w:rStyle w:val="Strong"/>
+          <w:rFonts w:asciiTheme="minorHAnsi" w:hAnsiTheme="minorHAnsi"/>
+          <w:color w:val="auto"/>
+        </w:rPr>
+        <w:t>Daily Transaction</w:t>
+      </w:r>
+    </w:p>
+    <w:p>
+      <w:r>
+        <w:rPr>
+          <w:noProof/>
+        </w:rPr>
+        <w:drawing>
+          <wp:inline distT="0" distB="0" distL="0" distR="0" wp14:anchorId="4B83F17E" wp14:editId="0A501164">
+            <wp:extent cx="5731510" cy="2066290"/>
+            <wp:effectExtent l="0" t="0" r="2540" b="0"/>
+            <wp:docPr id="53" name="Picture 53"/>
+            <wp:cNvGraphicFramePr>
+              <a:graphicFrameLocks xmlns:a="http://schemas.openxmlformats.org/drawingml/2006/main" noChangeAspect="1"/>
+            </wp:cNvGraphicFramePr>
+            <a:graphic xmlns:a="http://schemas.openxmlformats.org/drawingml/2006/main">
+              <a:graphicData uri="http://schemas.openxmlformats.org/drawingml/2006/picture">
+                <pic:pic xmlns:pic="http://schemas.openxmlformats.org/drawingml/2006/picture">
+                  <pic:nvPicPr>
+                    <pic:cNvPr id="1" name=""/>
+                    <pic:cNvPicPr/>
+                  </pic:nvPicPr>
+                  <pic:blipFill>
+                    <a:blip r:embed="rId51"/>
+                    <a:stretch>
+                      <a:fillRect/>
+                    </a:stretch>
+                  </pic:blipFill>
+                  <pic:spPr>
+                    <a:xfrm>
+                      <a:off x="0" y="0"/>
+                      <a:ext cx="5731510" cy="2066290"/>
+                    </a:xfrm>
+                    <a:prstGeom prst="rect">
+                      <a:avLst/>
+                    </a:prstGeom>
+                  </pic:spPr>
+                </pic:pic>
+              </a:graphicData>
+            </a:graphic>
+          </wp:inline>
+        </w:drawing>
+      </w:r>
+    </w:p>
+    <w:p>
+      <w:r>
+        <w:t>As above report you can get daily transaction details by the status of transaction.</w:t>
+      </w:r>
+    </w:p>
+    <w:p/>
+    <w:p>
+      <w:pPr>
+        <w:pStyle w:val="Heading3"/>
+        <w:rPr>
+          <w:rStyle w:val="Strong"/>
+          <w:rFonts w:asciiTheme="minorHAnsi" w:hAnsiTheme="minorHAnsi"/>
+          <w:color w:val="auto"/>
+        </w:rPr>
+      </w:pPr>
+      <w:r>
+        <w:rPr>
+          <w:rStyle w:val="Strong"/>
+          <w:rFonts w:asciiTheme="minorHAnsi" w:hAnsiTheme="minorHAnsi"/>
+          <w:color w:val="auto"/>
+        </w:rPr>
+        <w:t>Daily Transaction</w:t>
+      </w:r>
+    </w:p>
+    <w:p>
+      <w:r>
+        <w:rPr>
+          <w:noProof/>
+        </w:rPr>
+        <w:drawing>
+          <wp:inline distT="0" distB="0" distL="0" distR="0" wp14:anchorId="32A68FAA" wp14:editId="5DA52E96">
+            <wp:extent cx="5067300" cy="1972239"/>
+            <wp:effectExtent l="0" t="0" r="0" b="9525"/>
+            <wp:docPr id="54" name="Picture 54"/>
+            <wp:cNvGraphicFramePr>
+              <a:graphicFrameLocks xmlns:a="http://schemas.openxmlformats.org/drawingml/2006/main" noChangeAspect="1"/>
+            </wp:cNvGraphicFramePr>
+            <a:graphic xmlns:a="http://schemas.openxmlformats.org/drawingml/2006/main">
+              <a:graphicData uri="http://schemas.openxmlformats.org/drawingml/2006/picture">
+                <pic:pic xmlns:pic="http://schemas.openxmlformats.org/drawingml/2006/picture">
+                  <pic:nvPicPr>
+                    <pic:cNvPr id="1" name=""/>
+                    <pic:cNvPicPr/>
+                  </pic:nvPicPr>
+                  <pic:blipFill>
+                    <a:blip r:embed="rId52"/>
+                    <a:stretch>
+                      <a:fillRect/>
+                    </a:stretch>
+                  </pic:blipFill>
+                  <pic:spPr>
+                    <a:xfrm>
+                      <a:off x="0" y="0"/>
+                      <a:ext cx="5074807" cy="1975161"/>
+                    </a:xfrm>
+                    <a:prstGeom prst="rect">
+                      <a:avLst/>
+                    </a:prstGeom>
+                  </pic:spPr>
+                </pic:pic>
+              </a:graphicData>
+            </a:graphic>
+          </wp:inline>
+        </w:drawing>
+      </w:r>
+    </w:p>
+    <w:p>
+      <w:r>
+        <w:lastRenderedPageBreak/>
+        <w:t>AS above report you can check the date wise single item transaction history.</w:t>
+      </w:r>
+    </w:p>
+    <w:p/>
+    <w:p>
+      <w:pPr>
+        <w:pStyle w:val="Heading3"/>
+        <w:rPr>
+          <w:rStyle w:val="Strong"/>
+          <w:rFonts w:asciiTheme="minorHAnsi" w:hAnsiTheme="minorHAnsi"/>
+          <w:color w:val="auto"/>
+        </w:rPr>
+      </w:pPr>
+      <w:r>
+        <w:rPr>
+          <w:rStyle w:val="Strong"/>
+          <w:rFonts w:asciiTheme="minorHAnsi" w:hAnsiTheme="minorHAnsi"/>
+          <w:color w:val="auto"/>
+        </w:rPr>
+        <w:t>Lot Wise Stock</w:t>
+      </w:r>
+    </w:p>
+    <w:p>
+      <w:r>
+        <w:t>AS above report you can check the date wise single item transaction history.</w:t>
+      </w:r>
+    </w:p>
+    <w:p>
+      <w:r>
+        <w:rPr>
+          <w:noProof/>
+        </w:rPr>
+        <w:drawing>
+          <wp:inline distT="0" distB="0" distL="0" distR="0" wp14:anchorId="330E6094" wp14:editId="6F5C9068">
+            <wp:extent cx="5731510" cy="1927860"/>
+            <wp:effectExtent l="0" t="0" r="2540" b="0"/>
+            <wp:docPr id="55" name="Picture 55"/>
+            <wp:cNvGraphicFramePr>
+              <a:graphicFrameLocks xmlns:a="http://schemas.openxmlformats.org/drawingml/2006/main" noChangeAspect="1"/>
+            </wp:cNvGraphicFramePr>
+            <a:graphic xmlns:a="http://schemas.openxmlformats.org/drawingml/2006/main">
+              <a:graphicData uri="http://schemas.openxmlformats.org/drawingml/2006/picture">
+                <pic:pic xmlns:pic="http://schemas.openxmlformats.org/drawingml/2006/picture">
+                  <pic:nvPicPr>
+                    <pic:cNvPr id="1" name=""/>
+                    <pic:cNvPicPr/>
+                  </pic:nvPicPr>
+                  <pic:blipFill>
+                    <a:blip r:embed="rId53"/>
+                    <a:stretch>
+                      <a:fillRect/>
+                    </a:stretch>
+                  </pic:blipFill>
+                  <pic:spPr>
+                    <a:xfrm>
+                      <a:off x="0" y="0"/>
+                      <a:ext cx="5731510" cy="1927860"/>
+                    </a:xfrm>
+                    <a:prstGeom prst="rect">
+                      <a:avLst/>
+                    </a:prstGeom>
+                  </pic:spPr>
+                </pic:pic>
+              </a:graphicData>
+            </a:graphic>
+          </wp:inline>
+        </w:drawing>
+      </w:r>
+    </w:p>
+    <w:p>
+      <w:r>
+        <w:t xml:space="preserve">AS above report you can check the </w:t>
+      </w:r>
+      <w:r>
+        <w:t>lot</w:t>
+      </w:r>
+      <w:r>
+        <w:t xml:space="preserve"> wise </w:t>
+      </w:r>
+      <w:r>
+        <w:t>transaction history</w:t>
+      </w:r>
+    </w:p>
+    <w:p/>
+    <w:p>
+      <w:pPr>
+        <w:pStyle w:val="Heading3"/>
+        <w:rPr>
+          <w:rStyle w:val="Strong"/>
+          <w:rFonts w:asciiTheme="minorHAnsi" w:hAnsiTheme="minorHAnsi"/>
+          <w:color w:val="auto"/>
+        </w:rPr>
+      </w:pPr>
+      <w:r>
+        <w:rPr>
+          <w:rStyle w:val="Strong"/>
+          <w:rFonts w:asciiTheme="minorHAnsi" w:hAnsiTheme="minorHAnsi"/>
+          <w:color w:val="auto"/>
+        </w:rPr>
+        <w:t>On-Hand</w:t>
+      </w:r>
+      <w:r>
+        <w:rPr>
+          <w:rStyle w:val="Strong"/>
+          <w:rFonts w:asciiTheme="minorHAnsi" w:hAnsiTheme="minorHAnsi"/>
+          <w:color w:val="auto"/>
+        </w:rPr>
+        <w:t xml:space="preserve"> Stock</w:t>
+      </w:r>
+    </w:p>
+    <w:p/>
+    <w:p>
+      <w:r>
+        <w:rPr>
+          <w:noProof/>
+        </w:rPr>
+        <w:drawing>
+          <wp:inline distT="0" distB="0" distL="0" distR="0" wp14:anchorId="38AA3262" wp14:editId="115D01C3">
+            <wp:extent cx="5731510" cy="3116580"/>
+            <wp:effectExtent l="0" t="0" r="2540" b="7620"/>
+            <wp:docPr id="56" name="Picture 56"/>
+            <wp:cNvGraphicFramePr>
+              <a:graphicFrameLocks xmlns:a="http://schemas.openxmlformats.org/drawingml/2006/main" noChangeAspect="1"/>
+            </wp:cNvGraphicFramePr>
+            <a:graphic xmlns:a="http://schemas.openxmlformats.org/drawingml/2006/main">
+              <a:graphicData uri="http://schemas.openxmlformats.org/drawingml/2006/picture">
+                <pic:pic xmlns:pic="http://schemas.openxmlformats.org/drawingml/2006/picture">
+                  <pic:nvPicPr>
+                    <pic:cNvPr id="1" name=""/>
+                    <pic:cNvPicPr/>
+                  </pic:nvPicPr>
+                  <pic:blipFill>
+                    <a:blip r:embed="rId54"/>
+                    <a:stretch>
+                      <a:fillRect/>
+                    </a:stretch>
+                  </pic:blipFill>
+                  <pic:spPr>
+                    <a:xfrm>
+                      <a:off x="0" y="0"/>
+                      <a:ext cx="5731510" cy="3116580"/>
+                    </a:xfrm>
+                    <a:prstGeom prst="rect">
+                      <a:avLst/>
+                    </a:prstGeom>
+                  </pic:spPr>
+                </pic:pic>
+              </a:graphicData>
+            </a:graphic>
+          </wp:inline>
+        </w:drawing>
+      </w:r>
+      <w:r>
+        <w:t>.</w:t>
+      </w:r>
+    </w:p>
+    <w:p>
+      <w:r>
+        <w:t>As the above report you can get the on-hand stock details</w:t>
+      </w:r>
+      <w:r>
+        <w:t>.</w:t>
+      </w:r>
+    </w:p>
+    <w:p>
       <w:pPr>
         <w:pStyle w:val="Heading1"/>
         <w:rPr>
@@ -9118,6 +10971,48 @@
     </w:p>
     <w:p>
       <w:pPr>
+        <w:pStyle w:val="ListParagraph"/>
+        <w:numPr>
+          <w:ilvl w:val="0"/>
+          <w:numId w:val="39"/>
+        </w:numPr>
+      </w:pPr>
+      <w:r>
+        <w:t xml:space="preserve">Don’t </w:t>
+      </w:r>
+      <w:r>
+        <w:t xml:space="preserve">remove existing user, just </w:t>
+      </w:r>
+      <w:r>
+        <w:t>rest the password.</w:t>
+      </w:r>
+    </w:p>
+    <w:p>
+      <w:pPr>
+        <w:pStyle w:val="ListParagraph"/>
+        <w:numPr>
+          <w:ilvl w:val="0"/>
+          <w:numId w:val="39"/>
+        </w:numPr>
+      </w:pPr>
+      <w:r>
+        <w:t>When update bulk data check carefully.</w:t>
+      </w:r>
+    </w:p>
+    <w:p>
+      <w:pPr>
+        <w:pStyle w:val="ListParagraph"/>
+        <w:numPr>
+          <w:ilvl w:val="0"/>
+          <w:numId w:val="39"/>
+        </w:numPr>
+      </w:pPr>
+      <w:r>
+        <w:t>For new item, lot and station make sure existence.</w:t>
+      </w:r>
+    </w:p>
+    <w:p>
+      <w:pPr>
         <w:pStyle w:val="Heading1"/>
         <w:rPr>
           <w:rStyle w:val="Strong"/>
@@ -9131,12 +11026,124 @@
           <w:rFonts w:asciiTheme="minorHAnsi" w:hAnsiTheme="minorHAnsi" w:cstheme="minorHAnsi"/>
           <w:color w:val="auto"/>
         </w:rPr>
+        <w:lastRenderedPageBreak/>
         <w:t>Conclusion</w:t>
       </w:r>
     </w:p>
+    <w:p>
+      <w:pPr>
+        <w:pStyle w:val="ListParagraph"/>
+        <w:numPr>
+          <w:ilvl w:val="0"/>
+          <w:numId w:val="40"/>
+        </w:numPr>
+      </w:pPr>
+      <w:r>
+        <w:t>This application developed based on project requirements.</w:t>
+      </w:r>
+    </w:p>
+    <w:p>
+      <w:pPr>
+        <w:pStyle w:val="ListParagraph"/>
+        <w:numPr>
+          <w:ilvl w:val="0"/>
+          <w:numId w:val="40"/>
+        </w:numPr>
+      </w:pPr>
+      <w:r>
+        <w:t>Every function related to others.</w:t>
+      </w:r>
+    </w:p>
+    <w:p>
+      <w:pPr>
+        <w:pStyle w:val="ListParagraph"/>
+        <w:numPr>
+          <w:ilvl w:val="0"/>
+          <w:numId w:val="40"/>
+        </w:numPr>
+      </w:pPr>
+      <w:r>
+        <w:t>Module design based on data only, that’s why used No-SQL database.</w:t>
+      </w:r>
+    </w:p>
+    <w:p>
+      <w:pPr>
+        <w:pStyle w:val="ListParagraph"/>
+        <w:numPr>
+          <w:ilvl w:val="0"/>
+          <w:numId w:val="40"/>
+        </w:numPr>
+      </w:pPr>
+      <w:r>
+        <w:t>Developed based on warehouse related operation that’s why production module ignore</w:t>
+      </w:r>
+      <w:r>
+        <w:t>d.</w:t>
+      </w:r>
+    </w:p>
+    <w:p>
+      <w:pPr>
+        <w:pStyle w:val="Heading1"/>
+        <w:rPr>
+          <w:rStyle w:val="Strong"/>
+          <w:rFonts w:asciiTheme="minorHAnsi" w:hAnsiTheme="minorHAnsi" w:cstheme="minorHAnsi"/>
+          <w:color w:val="auto"/>
+        </w:rPr>
+      </w:pPr>
+      <w:r>
+        <w:rPr>
+          <w:rStyle w:val="Strong"/>
+          <w:rFonts w:asciiTheme="minorHAnsi" w:hAnsiTheme="minorHAnsi" w:cstheme="minorHAnsi"/>
+          <w:color w:val="auto"/>
+        </w:rPr>
+        <w:t>Upcoming Features</w:t>
+      </w:r>
+    </w:p>
+    <w:p>
+      <w:pPr>
+        <w:pStyle w:val="ListParagraph"/>
+        <w:numPr>
+          <w:ilvl w:val="0"/>
+          <w:numId w:val="41"/>
+        </w:numPr>
+      </w:pPr>
+      <w:proofErr w:type="spellStart"/>
+      <w:r>
+        <w:t>ToDo</w:t>
+      </w:r>
+      <w:proofErr w:type="spellEnd"/>
+      <w:r>
+        <w:t xml:space="preserve"> Task module development on going.</w:t>
+      </w:r>
+    </w:p>
+    <w:p>
+      <w:pPr>
+        <w:pStyle w:val="ListParagraph"/>
+        <w:numPr>
+          <w:ilvl w:val="0"/>
+          <w:numId w:val="41"/>
+        </w:numPr>
+      </w:pPr>
+      <w:r>
+        <w:t>User Notification module development on-going.</w:t>
+      </w:r>
+    </w:p>
+    <w:p>
+      <w:pPr>
+        <w:pStyle w:val="ListParagraph"/>
+        <w:numPr>
+          <w:ilvl w:val="0"/>
+          <w:numId w:val="41"/>
+        </w:numPr>
+      </w:pPr>
+      <w:r>
+        <w:t>BOM vs RM module will be functional.</w:t>
+      </w:r>
+    </w:p>
+    <w:p/>
     <w:sectPr>
-      <w:headerReference w:type="default" r:id="rId42"/>
-      <w:footerReference w:type="default" r:id="rId43"/>
+      <w:headerReference w:type="default" r:id="rId55"/>
+      <w:footerReference w:type="default" r:id="rId56"/>
       <w:pgSz w:w="11906" w:h="16838" w:code="9"/>
       <w:pgMar w:top="1440" w:right="1440" w:bottom="1440" w:left="1440" w:header="720" w:footer="720" w:gutter="0"/>
       <w:pgNumType w:start="0"/>
@@ -9906,6 +11913,119 @@
     </w:lvl>
   </w:abstractNum>
   <w:abstractNum w:abstractNumId="1" w15:restartNumberingAfterBreak="0">
+    <w:nsid w:val="03411540"/>
+    <w:multiLevelType w:val="hybridMultilevel"/>
+    <w:tmpl w:val="D01EA6F6"/>
+    <w:lvl w:ilvl="0" w:tplc="04090001">
+      <w:start w:val="1"/>
+      <w:numFmt w:val="bullet"/>
+      <w:lvlText w:val=""/>
+      <w:lvlJc w:val="left"/>
+      <w:pPr>
+        <w:ind w:left="720" w:hanging="360"/>
+      </w:pPr>
+      <w:rPr>
+        <w:rFonts w:ascii="Symbol" w:hAnsi="Symbol" w:hint="default"/>
+      </w:rPr>
+    </w:lvl>
+    <w:lvl w:ilvl="1" w:tplc="04090003" w:tentative="1">
+      <w:start w:val="1"/>
+      <w:numFmt w:val="bullet"/>
+      <w:lvlText w:val="o"/>
+      <w:lvlJc w:val="left"/>
+      <w:pPr>
+        <w:ind w:left="1440" w:hanging="360"/>
+      </w:pPr>
+      <w:rPr>
+        <w:rFonts w:ascii="Courier New" w:hAnsi="Courier New" w:cs="Courier New" w:hint="default"/>
+      </w:rPr>
+    </w:lvl>
+    <w:lvl w:ilvl="2" w:tplc="04090005" w:tentative="1">
+      <w:start w:val="1"/>
+      <w:numFmt w:val="bullet"/>
+      <w:lvlText w:val=""/>
+      <w:lvlJc w:val="left"/>
+      <w:pPr>
+        <w:ind w:left="2160" w:hanging="360"/>
+      </w:pPr>
+      <w:rPr>
+        <w:rFonts w:ascii="Wingdings" w:hAnsi="Wingdings" w:hint="default"/>
+      </w:rPr>
+    </w:lvl>
+    <w:lvl w:ilvl="3" w:tplc="04090001" w:tentative="1">
+      <w:start w:val="1"/>
+      <w:numFmt w:val="bullet"/>
+      <w:lvlText w:val=""/>
+      <w:lvlJc w:val="left"/>
+      <w:pPr>
+        <w:ind w:left="2880" w:hanging="360"/>
+      </w:pPr>
+      <w:rPr>
+        <w:rFonts w:ascii="Symbol" w:hAnsi="Symbol" w:hint="default"/>
+      </w:rPr>
+    </w:lvl>
+    <w:lvl w:ilvl="4" w:tplc="04090003" w:tentative="1">
+      <w:start w:val="1"/>
+      <w:numFmt w:val="bullet"/>
+      <w:lvlText w:val="o"/>
+      <w:lvlJc w:val="left"/>
+      <w:pPr>
+        <w:ind w:left="3600" w:hanging="360"/>
+      </w:pPr>
+      <w:rPr>
+        <w:rFonts w:ascii="Courier New" w:hAnsi="Courier New" w:cs="Courier New" w:hint="default"/>
+      </w:rPr>
+    </w:lvl>
+    <w:lvl w:ilvl="5" w:tplc="04090005" w:tentative="1">
+      <w:start w:val="1"/>
+      <w:numFmt w:val="bullet"/>
+      <w:lvlText w:val=""/>
+      <w:lvlJc w:val="left"/>
+      <w:pPr>
+        <w:ind w:left="4320" w:hanging="360"/>
+      </w:pPr>
+      <w:rPr>
+        <w:rFonts w:ascii="Wingdings" w:hAnsi="Wingdings" w:hint="default"/>
+      </w:rPr>
+    </w:lvl>
+    <w:lvl w:ilvl="6" w:tplc="04090001" w:tentative="1">
+      <w:start w:val="1"/>
+      <w:numFmt w:val="bullet"/>
+      <w:lvlText w:val=""/>
+      <w:lvlJc w:val="left"/>
+      <w:pPr>
+        <w:ind w:left="5040" w:hanging="360"/>
+      </w:pPr>
+      <w:rPr>
+        <w:rFonts w:ascii="Symbol" w:hAnsi="Symbol" w:hint="default"/>
+      </w:rPr>
+    </w:lvl>
+    <w:lvl w:ilvl="7" w:tplc="04090003" w:tentative="1">
+      <w:start w:val="1"/>
+      <w:numFmt w:val="bullet"/>
+      <w:lvlText w:val="o"/>
+      <w:lvlJc w:val="left"/>
+      <w:pPr>
+        <w:ind w:left="5760" w:hanging="360"/>
+      </w:pPr>
+      <w:rPr>
+        <w:rFonts w:ascii="Courier New" w:hAnsi="Courier New" w:cs="Courier New" w:hint="default"/>
+      </w:rPr>
+    </w:lvl>
+    <w:lvl w:ilvl="8" w:tplc="04090005" w:tentative="1">
+      <w:start w:val="1"/>
+      <w:numFmt w:val="bullet"/>
+      <w:lvlText w:val=""/>
+      <w:lvlJc w:val="left"/>
+      <w:pPr>
+        <w:ind w:left="6480" w:hanging="360"/>
+      </w:pPr>
+      <w:rPr>
+        <w:rFonts w:ascii="Wingdings" w:hAnsi="Wingdings" w:hint="default"/>
+      </w:rPr>
+    </w:lvl>
+  </w:abstractNum>
+  <w:abstractNum w:abstractNumId="2" w15:restartNumberingAfterBreak="0">
     <w:nsid w:val="09BE5D69"/>
     <w:multiLevelType w:val="hybridMultilevel"/>
     <w:tmpl w:val="A258A424"/>
@@ -10018,7 +12138,7 @@
       </w:rPr>
     </w:lvl>
   </w:abstractNum>
-  <w:abstractNum w:abstractNumId="2" w15:restartNumberingAfterBreak="0">
+  <w:abstractNum w:abstractNumId="3" w15:restartNumberingAfterBreak="0">
     <w:nsid w:val="133802DB"/>
     <w:multiLevelType w:val="hybridMultilevel"/>
     <w:tmpl w:val="73F04BBC"/>
@@ -10131,7 +12251,120 @@
       </w:rPr>
     </w:lvl>
   </w:abstractNum>
-  <w:abstractNum w:abstractNumId="3" w15:restartNumberingAfterBreak="0">
+  <w:abstractNum w:abstractNumId="4" w15:restartNumberingAfterBreak="0">
+    <w:nsid w:val="1A266A51"/>
+    <w:multiLevelType w:val="hybridMultilevel"/>
+    <w:tmpl w:val="C5888A06"/>
+    <w:lvl w:ilvl="0" w:tplc="04090001">
+      <w:start w:val="1"/>
+      <w:numFmt w:val="bullet"/>
+      <w:lvlText w:val=""/>
+      <w:lvlJc w:val="left"/>
+      <w:pPr>
+        <w:ind w:left="720" w:hanging="360"/>
+      </w:pPr>
+      <w:rPr>
+        <w:rFonts w:ascii="Symbol" w:hAnsi="Symbol" w:hint="default"/>
+      </w:rPr>
+    </w:lvl>
+    <w:lvl w:ilvl="1" w:tplc="04090003" w:tentative="1">
+      <w:start w:val="1"/>
+      <w:numFmt w:val="bullet"/>
+      <w:lvlText w:val="o"/>
+      <w:lvlJc w:val="left"/>
+      <w:pPr>
+        <w:ind w:left="1440" w:hanging="360"/>
+      </w:pPr>
+      <w:rPr>
+        <w:rFonts w:ascii="Courier New" w:hAnsi="Courier New" w:cs="Courier New" w:hint="default"/>
+      </w:rPr>
+    </w:lvl>
+    <w:lvl w:ilvl="2" w:tplc="04090005" w:tentative="1">
+      <w:start w:val="1"/>
+      <w:numFmt w:val="bullet"/>
+      <w:lvlText w:val=""/>
+      <w:lvlJc w:val="left"/>
+      <w:pPr>
+        <w:ind w:left="2160" w:hanging="360"/>
+      </w:pPr>
+      <w:rPr>
+        <w:rFonts w:ascii="Wingdings" w:hAnsi="Wingdings" w:hint="default"/>
+      </w:rPr>
+    </w:lvl>
+    <w:lvl w:ilvl="3" w:tplc="04090001" w:tentative="1">
+      <w:start w:val="1"/>
+      <w:numFmt w:val="bullet"/>
+      <w:lvlText w:val=""/>
+      <w:lvlJc w:val="left"/>
+      <w:pPr>
+        <w:ind w:left="2880" w:hanging="360"/>
+      </w:pPr>
+      <w:rPr>
+        <w:rFonts w:ascii="Symbol" w:hAnsi="Symbol" w:hint="default"/>
+      </w:rPr>
+    </w:lvl>
+    <w:lvl w:ilvl="4" w:tplc="04090003" w:tentative="1">
+      <w:start w:val="1"/>
+      <w:numFmt w:val="bullet"/>
+      <w:lvlText w:val="o"/>
+      <w:lvlJc w:val="left"/>
+      <w:pPr>
+        <w:ind w:left="3600" w:hanging="360"/>
+      </w:pPr>
+      <w:rPr>
+        <w:rFonts w:ascii="Courier New" w:hAnsi="Courier New" w:cs="Courier New" w:hint="default"/>
+      </w:rPr>
+    </w:lvl>
+    <w:lvl w:ilvl="5" w:tplc="04090005" w:tentative="1">
+      <w:start w:val="1"/>
+      <w:numFmt w:val="bullet"/>
+      <w:lvlText w:val=""/>
+      <w:lvlJc w:val="left"/>
+      <w:pPr>
+        <w:ind w:left="4320" w:hanging="360"/>
+      </w:pPr>
+      <w:rPr>
+        <w:rFonts w:ascii="Wingdings" w:hAnsi="Wingdings" w:hint="default"/>
+      </w:rPr>
+    </w:lvl>
+    <w:lvl w:ilvl="6" w:tplc="04090001" w:tentative="1">
+      <w:start w:val="1"/>
+      <w:numFmt w:val="bullet"/>
+      <w:lvlText w:val=""/>
+      <w:lvlJc w:val="left"/>
+      <w:pPr>
+        <w:ind w:left="5040" w:hanging="360"/>
+      </w:pPr>
+      <w:rPr>
+        <w:rFonts w:ascii="Symbol" w:hAnsi="Symbol" w:hint="default"/>
+      </w:rPr>
+    </w:lvl>
+    <w:lvl w:ilvl="7" w:tplc="04090003" w:tentative="1">
+      <w:start w:val="1"/>
+      <w:numFmt w:val="bullet"/>
+      <w:lvlText w:val="o"/>
+      <w:lvlJc w:val="left"/>
+      <w:pPr>
+        <w:ind w:left="5760" w:hanging="360"/>
+      </w:pPr>
+      <w:rPr>
+        <w:rFonts w:ascii="Courier New" w:hAnsi="Courier New" w:cs="Courier New" w:hint="default"/>
+      </w:rPr>
+    </w:lvl>
+    <w:lvl w:ilvl="8" w:tplc="04090005" w:tentative="1">
+      <w:start w:val="1"/>
+      <w:numFmt w:val="bullet"/>
+      <w:lvlText w:val=""/>
+      <w:lvlJc w:val="left"/>
+      <w:pPr>
+        <w:ind w:left="6480" w:hanging="360"/>
+      </w:pPr>
+      <w:rPr>
+        <w:rFonts w:ascii="Wingdings" w:hAnsi="Wingdings" w:hint="default"/>
+      </w:rPr>
+    </w:lvl>
+  </w:abstractNum>
+  <w:abstractNum w:abstractNumId="5" w15:restartNumberingAfterBreak="0">
     <w:nsid w:val="1BFA7761"/>
     <w:multiLevelType w:val="hybridMultilevel"/>
     <w:tmpl w:val="3E8AC450"/>
@@ -10244,7 +12477,7 @@
       </w:rPr>
     </w:lvl>
   </w:abstractNum>
-  <w:abstractNum w:abstractNumId="4" w15:restartNumberingAfterBreak="0">
+  <w:abstractNum w:abstractNumId="6" w15:restartNumberingAfterBreak="0">
     <w:nsid w:val="1FDA2184"/>
     <w:multiLevelType w:val="hybridMultilevel"/>
     <w:tmpl w:val="F02ED488"/>
@@ -10357,7 +12590,7 @@
       </w:rPr>
     </w:lvl>
   </w:abstractNum>
-  <w:abstractNum w:abstractNumId="5" w15:restartNumberingAfterBreak="0">
+  <w:abstractNum w:abstractNumId="7" w15:restartNumberingAfterBreak="0">
     <w:nsid w:val="27CA2EC2"/>
     <w:multiLevelType w:val="hybridMultilevel"/>
     <w:tmpl w:val="0CAA152A"/>
@@ -10470,7 +12703,7 @@
       </w:rPr>
     </w:lvl>
   </w:abstractNum>
-  <w:abstractNum w:abstractNumId="6" w15:restartNumberingAfterBreak="0">
+  <w:abstractNum w:abstractNumId="8" w15:restartNumberingAfterBreak="0">
     <w:nsid w:val="2C475F6B"/>
     <w:multiLevelType w:val="hybridMultilevel"/>
     <w:tmpl w:val="AEAEF762"/>
@@ -10583,7 +12816,7 @@
       </w:rPr>
     </w:lvl>
   </w:abstractNum>
-  <w:abstractNum w:abstractNumId="7" w15:restartNumberingAfterBreak="0">
+  <w:abstractNum w:abstractNumId="9" w15:restartNumberingAfterBreak="0">
     <w:nsid w:val="2D1943D4"/>
     <w:multiLevelType w:val="hybridMultilevel"/>
     <w:tmpl w:val="C34CD3E6"/>
@@ -10696,7 +12929,7 @@
       </w:rPr>
     </w:lvl>
   </w:abstractNum>
-  <w:abstractNum w:abstractNumId="8" w15:restartNumberingAfterBreak="0">
+  <w:abstractNum w:abstractNumId="10" w15:restartNumberingAfterBreak="0">
     <w:nsid w:val="34061854"/>
     <w:multiLevelType w:val="hybridMultilevel"/>
     <w:tmpl w:val="13FE7CB2"/>
@@ -10809,7 +13042,7 @@
       </w:rPr>
     </w:lvl>
   </w:abstractNum>
-  <w:abstractNum w:abstractNumId="9" w15:restartNumberingAfterBreak="0">
+  <w:abstractNum w:abstractNumId="11" w15:restartNumberingAfterBreak="0">
     <w:nsid w:val="3CBA60A8"/>
     <w:multiLevelType w:val="hybridMultilevel"/>
     <w:tmpl w:val="CB342680"/>
@@ -10922,7 +13155,7 @@
       </w:rPr>
     </w:lvl>
   </w:abstractNum>
-  <w:abstractNum w:abstractNumId="10" w15:restartNumberingAfterBreak="0">
+  <w:abstractNum w:abstractNumId="12" w15:restartNumberingAfterBreak="0">
     <w:nsid w:val="3DEC48C2"/>
     <w:multiLevelType w:val="hybridMultilevel"/>
     <w:tmpl w:val="ECAACC42"/>
@@ -11035,7 +13268,7 @@
       </w:rPr>
     </w:lvl>
   </w:abstractNum>
-  <w:abstractNum w:abstractNumId="11" w15:restartNumberingAfterBreak="0">
+  <w:abstractNum w:abstractNumId="13" w15:restartNumberingAfterBreak="0">
     <w:nsid w:val="3DED6A31"/>
     <w:multiLevelType w:val="hybridMultilevel"/>
     <w:tmpl w:val="44BA2134"/>
@@ -11148,7 +13381,7 @@
       </w:rPr>
     </w:lvl>
   </w:abstractNum>
-  <w:abstractNum w:abstractNumId="12" w15:restartNumberingAfterBreak="0">
+  <w:abstractNum w:abstractNumId="14" w15:restartNumberingAfterBreak="0">
     <w:nsid w:val="4FAF3E64"/>
     <w:multiLevelType w:val="hybridMultilevel"/>
     <w:tmpl w:val="AA9A6D48"/>
@@ -11261,96 +13494,96 @@
       </w:rPr>
     </w:lvl>
   </w:abstractNum>
-  <w:abstractNum w:abstractNumId="13" w15:restartNumberingAfterBreak="0">
+  <w:abstractNum w:abstractNumId="15" w15:restartNumberingAfterBreak="0">
     <w:nsid w:val="50BC0B22"/>
-    <w:multiLevelType w:val="hybridMultilevel"/>
-    <w:tmpl w:val="79400096"/>
-    <w:lvl w:ilvl="0" w:tplc="40CC35BA">
-      <w:start w:val="1"/>
-      <w:numFmt w:val="decimalZero"/>
+    <w:multiLevelType w:val="multilevel"/>
+    <w:tmpl w:val="0409001F"/>
+    <w:lvl w:ilvl="0">
+      <w:start w:val="1"/>
+      <w:numFmt w:val="decimal"/>
       <w:lvlText w:val="%1."/>
       <w:lvlJc w:val="left"/>
       <w:pPr>
-        <w:ind w:left="720" w:hanging="360"/>
+        <w:ind w:left="360" w:hanging="360"/>
       </w:pPr>
       <w:rPr>
         <w:rFonts w:hint="default"/>
       </w:rPr>
     </w:lvl>
-    <w:lvl w:ilvl="1" w:tplc="04090019" w:tentative="1">
-      <w:start w:val="1"/>
-      <w:numFmt w:val="lowerLetter"/>
-      <w:lvlText w:val="%2."/>
-      <w:lvlJc w:val="left"/>
-      <w:pPr>
-        <w:ind w:left="1440" w:hanging="360"/>
-      </w:pPr>
-    </w:lvl>
-    <w:lvl w:ilvl="2" w:tplc="0409001B" w:tentative="1">
-      <w:start w:val="1"/>
-      <w:numFmt w:val="lowerRoman"/>
-      <w:lvlText w:val="%3."/>
-      <w:lvlJc w:val="right"/>
-      <w:pPr>
-        <w:ind w:left="2160" w:hanging="180"/>
-      </w:pPr>
-    </w:lvl>
-    <w:lvl w:ilvl="3" w:tplc="0409000F" w:tentative="1">
+    <w:lvl w:ilvl="1">
       <w:start w:val="1"/>
       <w:numFmt w:val="decimal"/>
-      <w:lvlText w:val="%4."/>
-      <w:lvlJc w:val="left"/>
-      <w:pPr>
-        <w:ind w:left="2880" w:hanging="360"/>
-      </w:pPr>
-    </w:lvl>
-    <w:lvl w:ilvl="4" w:tplc="04090019" w:tentative="1">
-      <w:start w:val="1"/>
-      <w:numFmt w:val="lowerLetter"/>
-      <w:lvlText w:val="%5."/>
-      <w:lvlJc w:val="left"/>
-      <w:pPr>
-        <w:ind w:left="3600" w:hanging="360"/>
-      </w:pPr>
-    </w:lvl>
-    <w:lvl w:ilvl="5" w:tplc="0409001B" w:tentative="1">
-      <w:start w:val="1"/>
-      <w:numFmt w:val="lowerRoman"/>
-      <w:lvlText w:val="%6."/>
-      <w:lvlJc w:val="right"/>
-      <w:pPr>
-        <w:ind w:left="4320" w:hanging="180"/>
-      </w:pPr>
-    </w:lvl>
-    <w:lvl w:ilvl="6" w:tplc="0409000F" w:tentative="1">
+      <w:lvlText w:val="%1.%2."/>
+      <w:lvlJc w:val="left"/>
+      <w:pPr>
+        <w:ind w:left="792" w:hanging="432"/>
+      </w:pPr>
+    </w:lvl>
+    <w:lvl w:ilvl="2">
       <w:start w:val="1"/>
       <w:numFmt w:val="decimal"/>
-      <w:lvlText w:val="%7."/>
-      <w:lvlJc w:val="left"/>
-      <w:pPr>
-        <w:ind w:left="5040" w:hanging="360"/>
-      </w:pPr>
-    </w:lvl>
-    <w:lvl w:ilvl="7" w:tplc="04090019" w:tentative="1">
-      <w:start w:val="1"/>
-      <w:numFmt w:val="lowerLetter"/>
-      <w:lvlText w:val="%8."/>
-      <w:lvlJc w:val="left"/>
-      <w:pPr>
-        <w:ind w:left="5760" w:hanging="360"/>
-      </w:pPr>
-    </w:lvl>
-    <w:lvl w:ilvl="8" w:tplc="0409001B" w:tentative="1">
-      <w:start w:val="1"/>
-      <w:numFmt w:val="lowerRoman"/>
-      <w:lvlText w:val="%9."/>
-      <w:lvlJc w:val="right"/>
-      <w:pPr>
-        <w:ind w:left="6480" w:hanging="180"/>
+      <w:lvlText w:val="%1.%2.%3."/>
+      <w:lvlJc w:val="left"/>
+      <w:pPr>
+        <w:ind w:left="1224" w:hanging="504"/>
+      </w:pPr>
+    </w:lvl>
+    <w:lvl w:ilvl="3">
+      <w:start w:val="1"/>
+      <w:numFmt w:val="decimal"/>
+      <w:lvlText w:val="%1.%2.%3.%4."/>
+      <w:lvlJc w:val="left"/>
+      <w:pPr>
+        <w:ind w:left="1728" w:hanging="648"/>
+      </w:pPr>
+    </w:lvl>
+    <w:lvl w:ilvl="4">
+      <w:start w:val="1"/>
+      <w:numFmt w:val="decimal"/>
+      <w:lvlText w:val="%1.%2.%3.%4.%5."/>
+      <w:lvlJc w:val="left"/>
+      <w:pPr>
+        <w:ind w:left="2232" w:hanging="792"/>
+      </w:pPr>
+    </w:lvl>
+    <w:lvl w:ilvl="5">
+      <w:start w:val="1"/>
+      <w:numFmt w:val="decimal"/>
+      <w:lvlText w:val="%1.%2.%3.%4.%5.%6."/>
+      <w:lvlJc w:val="left"/>
+      <w:pPr>
+        <w:ind w:left="2736" w:hanging="936"/>
+      </w:pPr>
+    </w:lvl>
+    <w:lvl w:ilvl="6">
+      <w:start w:val="1"/>
+      <w:numFmt w:val="decimal"/>
+      <w:lvlText w:val="%1.%2.%3.%4.%5.%6.%7."/>
+      <w:lvlJc w:val="left"/>
+      <w:pPr>
+        <w:ind w:left="3240" w:hanging="1080"/>
+      </w:pPr>
+    </w:lvl>
+    <w:lvl w:ilvl="7">
+      <w:start w:val="1"/>
+      <w:numFmt w:val="decimal"/>
+      <w:lvlText w:val="%1.%2.%3.%4.%5.%6.%7.%8."/>
+      <w:lvlJc w:val="left"/>
+      <w:pPr>
+        <w:ind w:left="3744" w:hanging="1224"/>
+      </w:pPr>
+    </w:lvl>
+    <w:lvl w:ilvl="8">
+      <w:start w:val="1"/>
+      <w:numFmt w:val="decimal"/>
+      <w:lvlText w:val="%1.%2.%3.%4.%5.%6.%7.%8.%9."/>
+      <w:lvlJc w:val="left"/>
+      <w:pPr>
+        <w:ind w:left="4320" w:hanging="1440"/>
       </w:pPr>
     </w:lvl>
   </w:abstractNum>
-  <w:abstractNum w:abstractNumId="14" w15:restartNumberingAfterBreak="0">
+  <w:abstractNum w:abstractNumId="16" w15:restartNumberingAfterBreak="0">
     <w:nsid w:val="58724E87"/>
     <w:multiLevelType w:val="hybridMultilevel"/>
     <w:tmpl w:val="B9C09618"/>
@@ -11463,7 +13696,120 @@
       </w:rPr>
     </w:lvl>
   </w:abstractNum>
-  <w:abstractNum w:abstractNumId="15" w15:restartNumberingAfterBreak="0">
+  <w:abstractNum w:abstractNumId="17" w15:restartNumberingAfterBreak="0">
+    <w:nsid w:val="58AC7F23"/>
+    <w:multiLevelType w:val="hybridMultilevel"/>
+    <w:tmpl w:val="9034A0F6"/>
+    <w:lvl w:ilvl="0" w:tplc="04090001">
+      <w:start w:val="1"/>
+      <w:numFmt w:val="bullet"/>
+      <w:lvlText w:val=""/>
+      <w:lvlJc w:val="left"/>
+      <w:pPr>
+        <w:ind w:left="720" w:hanging="360"/>
+      </w:pPr>
+      <w:rPr>
+        <w:rFonts w:ascii="Symbol" w:hAnsi="Symbol" w:hint="default"/>
+      </w:rPr>
+    </w:lvl>
+    <w:lvl w:ilvl="1" w:tplc="04090003" w:tentative="1">
+      <w:start w:val="1"/>
+      <w:numFmt w:val="bullet"/>
+      <w:lvlText w:val="o"/>
+      <w:lvlJc w:val="left"/>
+      <w:pPr>
+        <w:ind w:left="1440" w:hanging="360"/>
+      </w:pPr>
+      <w:rPr>
+        <w:rFonts w:ascii="Courier New" w:hAnsi="Courier New" w:cs="Courier New" w:hint="default"/>
+      </w:rPr>
+    </w:lvl>
+    <w:lvl w:ilvl="2" w:tplc="04090005" w:tentative="1">
+      <w:start w:val="1"/>
+      <w:numFmt w:val="bullet"/>
+      <w:lvlText w:val=""/>
+      <w:lvlJc w:val="left"/>
+      <w:pPr>
+        <w:ind w:left="2160" w:hanging="360"/>
+      </w:pPr>
+      <w:rPr>
+        <w:rFonts w:ascii="Wingdings" w:hAnsi="Wingdings" w:hint="default"/>
+      </w:rPr>
+    </w:lvl>
+    <w:lvl w:ilvl="3" w:tplc="04090001" w:tentative="1">
+      <w:start w:val="1"/>
+      <w:numFmt w:val="bullet"/>
+      <w:lvlText w:val=""/>
+      <w:lvlJc w:val="left"/>
+      <w:pPr>
+        <w:ind w:left="2880" w:hanging="360"/>
+      </w:pPr>
+      <w:rPr>
+        <w:rFonts w:ascii="Symbol" w:hAnsi="Symbol" w:hint="default"/>
+      </w:rPr>
+    </w:lvl>
+    <w:lvl w:ilvl="4" w:tplc="04090003" w:tentative="1">
+      <w:start w:val="1"/>
+      <w:numFmt w:val="bullet"/>
+      <w:lvlText w:val="o"/>
+      <w:lvlJc w:val="left"/>
+      <w:pPr>
+        <w:ind w:left="3600" w:hanging="360"/>
+      </w:pPr>
+      <w:rPr>
+        <w:rFonts w:ascii="Courier New" w:hAnsi="Courier New" w:cs="Courier New" w:hint="default"/>
+      </w:rPr>
+    </w:lvl>
+    <w:lvl w:ilvl="5" w:tplc="04090005" w:tentative="1">
+      <w:start w:val="1"/>
+      <w:numFmt w:val="bullet"/>
+      <w:lvlText w:val=""/>
+      <w:lvlJc w:val="left"/>
+      <w:pPr>
+        <w:ind w:left="4320" w:hanging="360"/>
+      </w:pPr>
+      <w:rPr>
+        <w:rFonts w:ascii="Wingdings" w:hAnsi="Wingdings" w:hint="default"/>
+      </w:rPr>
+    </w:lvl>
+    <w:lvl w:ilvl="6" w:tplc="04090001" w:tentative="1">
+      <w:start w:val="1"/>
+      <w:numFmt w:val="bullet"/>
+      <w:lvlText w:val=""/>
+      <w:lvlJc w:val="left"/>
+      <w:pPr>
+        <w:ind w:left="5040" w:hanging="360"/>
+      </w:pPr>
+      <w:rPr>
+        <w:rFonts w:ascii="Symbol" w:hAnsi="Symbol" w:hint="default"/>
+      </w:rPr>
+    </w:lvl>
+    <w:lvl w:ilvl="7" w:tplc="04090003" w:tentative="1">
+      <w:start w:val="1"/>
+      <w:numFmt w:val="bullet"/>
+      <w:lvlText w:val="o"/>
+      <w:lvlJc w:val="left"/>
+      <w:pPr>
+        <w:ind w:left="5760" w:hanging="360"/>
+      </w:pPr>
+      <w:rPr>
+        <w:rFonts w:ascii="Courier New" w:hAnsi="Courier New" w:cs="Courier New" w:hint="default"/>
+      </w:rPr>
+    </w:lvl>
+    <w:lvl w:ilvl="8" w:tplc="04090005" w:tentative="1">
+      <w:start w:val="1"/>
+      <w:numFmt w:val="bullet"/>
+      <w:lvlText w:val=""/>
+      <w:lvlJc w:val="left"/>
+      <w:pPr>
+        <w:ind w:left="6480" w:hanging="360"/>
+      </w:pPr>
+      <w:rPr>
+        <w:rFonts w:ascii="Wingdings" w:hAnsi="Wingdings" w:hint="default"/>
+      </w:rPr>
+    </w:lvl>
+  </w:abstractNum>
+  <w:abstractNum w:abstractNumId="18" w15:restartNumberingAfterBreak="0">
     <w:nsid w:val="5D3A54CA"/>
     <w:multiLevelType w:val="hybridMultilevel"/>
     <w:tmpl w:val="371EE0B6"/>
@@ -11576,7 +13922,7 @@
       </w:rPr>
     </w:lvl>
   </w:abstractNum>
-  <w:abstractNum w:abstractNumId="16" w15:restartNumberingAfterBreak="0">
+  <w:abstractNum w:abstractNumId="19" w15:restartNumberingAfterBreak="0">
     <w:nsid w:val="6453022C"/>
     <w:multiLevelType w:val="multilevel"/>
     <w:tmpl w:val="04090025"/>
@@ -11674,7 +14020,7 @@
       </w:pPr>
     </w:lvl>
   </w:abstractNum>
-  <w:abstractNum w:abstractNumId="17" w15:restartNumberingAfterBreak="0">
+  <w:abstractNum w:abstractNumId="20" w15:restartNumberingAfterBreak="0">
     <w:nsid w:val="6CB1108D"/>
     <w:multiLevelType w:val="hybridMultilevel"/>
     <w:tmpl w:val="2E0E2C36"/>
@@ -11788,118 +14134,127 @@
     </w:lvl>
   </w:abstractNum>
   <w:num w:numId="1">
+    <w:abstractNumId w:val="15"/>
+  </w:num>
+  <w:num w:numId="2">
+    <w:abstractNumId w:val="19"/>
+  </w:num>
+  <w:num w:numId="3">
+    <w:abstractNumId w:val="19"/>
+  </w:num>
+  <w:num w:numId="4">
+    <w:abstractNumId w:val="19"/>
+  </w:num>
+  <w:num w:numId="5">
+    <w:abstractNumId w:val="19"/>
+  </w:num>
+  <w:num w:numId="6">
+    <w:abstractNumId w:val="19"/>
+  </w:num>
+  <w:num w:numId="7">
+    <w:abstractNumId w:val="19"/>
+  </w:num>
+  <w:num w:numId="8">
+    <w:abstractNumId w:val="3"/>
+  </w:num>
+  <w:num w:numId="9">
+    <w:abstractNumId w:val="19"/>
+  </w:num>
+  <w:num w:numId="10">
+    <w:abstractNumId w:val="6"/>
+  </w:num>
+  <w:num w:numId="11">
+    <w:abstractNumId w:val="19"/>
+  </w:num>
+  <w:num w:numId="12">
+    <w:abstractNumId w:val="7"/>
+  </w:num>
+  <w:num w:numId="13">
+    <w:abstractNumId w:val="19"/>
+  </w:num>
+  <w:num w:numId="14">
+    <w:abstractNumId w:val="16"/>
+  </w:num>
+  <w:num w:numId="15">
+    <w:abstractNumId w:val="19"/>
+  </w:num>
+  <w:num w:numId="16">
+    <w:abstractNumId w:val="19"/>
+  </w:num>
+  <w:num w:numId="17">
+    <w:abstractNumId w:val="19"/>
+  </w:num>
+  <w:num w:numId="18">
+    <w:abstractNumId w:val="19"/>
+  </w:num>
+  <w:num w:numId="19">
+    <w:abstractNumId w:val="19"/>
+  </w:num>
+  <w:num w:numId="20">
+    <w:abstractNumId w:val="19"/>
+  </w:num>
+  <w:num w:numId="21">
+    <w:abstractNumId w:val="19"/>
+  </w:num>
+  <w:num w:numId="22">
+    <w:abstractNumId w:val="19"/>
+  </w:num>
+  <w:num w:numId="23">
+    <w:abstractNumId w:val="20"/>
+  </w:num>
+  <w:num w:numId="24">
+    <w:abstractNumId w:val="18"/>
+  </w:num>
+  <w:num w:numId="25">
+    <w:abstractNumId w:val="8"/>
+  </w:num>
+  <w:num w:numId="26">
+    <w:abstractNumId w:val="5"/>
+  </w:num>
+  <w:num w:numId="27">
+    <w:abstractNumId w:val="19"/>
+  </w:num>
+  <w:num w:numId="28">
+    <w:abstractNumId w:val="19"/>
+  </w:num>
+  <w:num w:numId="29">
+    <w:abstractNumId w:val="19"/>
+  </w:num>
+  <w:num w:numId="30">
+    <w:abstractNumId w:val="19"/>
+  </w:num>
+  <w:num w:numId="31">
+    <w:abstractNumId w:val="9"/>
+  </w:num>
+  <w:num w:numId="32">
+    <w:abstractNumId w:val="11"/>
+  </w:num>
+  <w:num w:numId="33">
     <w:abstractNumId w:val="13"/>
   </w:num>
-  <w:num w:numId="2">
-    <w:abstractNumId w:val="16"/>
+  <w:num w:numId="34">
+    <w:abstractNumId w:val="14"/>
   </w:num>
-  <w:num w:numId="3">
-    <w:abstractNumId w:val="16"/>
+  <w:num w:numId="35">
+    <w:abstractNumId w:val="12"/>
   </w:num>
-  <w:num w:numId="4">
-    <w:abstractNumId w:val="16"/>
-  </w:num>
-  <w:num w:numId="5">
-    <w:abstractNumId w:val="16"/>
-  </w:num>
-  <w:num w:numId="6">
-    <w:abstractNumId w:val="16"/>
-  </w:num>
-  <w:num w:numId="7">
-    <w:abstractNumId w:val="16"/>
-  </w:num>
-  <w:num w:numId="8">
+  <w:num w:numId="36">
     <w:abstractNumId w:val="2"/>
   </w:num>
-  <w:num w:numId="9">
-    <w:abstractNumId w:val="16"/>
-  </w:num>
-  <w:num w:numId="10">
-    <w:abstractNumId w:val="4"/>
-  </w:num>
-  <w:num w:numId="11">
-    <w:abstractNumId w:val="16"/>
-  </w:num>
-  <w:num w:numId="12">
-    <w:abstractNumId w:val="5"/>
-  </w:num>
-  <w:num w:numId="13">
-    <w:abstractNumId w:val="16"/>
-  </w:num>
-  <w:num w:numId="14">
-    <w:abstractNumId w:val="14"/>
-  </w:num>
-  <w:num w:numId="15">
-    <w:abstractNumId w:val="16"/>
-  </w:num>
-  <w:num w:numId="16">
-    <w:abstractNumId w:val="16"/>
-  </w:num>
-  <w:num w:numId="17">
-    <w:abstractNumId w:val="16"/>
-  </w:num>
-  <w:num w:numId="18">
-    <w:abstractNumId w:val="16"/>
-  </w:num>
-  <w:num w:numId="19">
-    <w:abstractNumId w:val="16"/>
-  </w:num>
-  <w:num w:numId="20">
-    <w:abstractNumId w:val="16"/>
-  </w:num>
-  <w:num w:numId="21">
-    <w:abstractNumId w:val="16"/>
-  </w:num>
-  <w:num w:numId="22">
-    <w:abstractNumId w:val="16"/>
-  </w:num>
-  <w:num w:numId="23">
-    <w:abstractNumId w:val="17"/>
-  </w:num>
-  <w:num w:numId="24">
-    <w:abstractNumId w:val="15"/>
-  </w:num>
-  <w:num w:numId="25">
-    <w:abstractNumId w:val="6"/>
-  </w:num>
-  <w:num w:numId="26">
-    <w:abstractNumId w:val="3"/>
-  </w:num>
-  <w:num w:numId="27">
-    <w:abstractNumId w:val="16"/>
-  </w:num>
-  <w:num w:numId="28">
-    <w:abstractNumId w:val="16"/>
-  </w:num>
-  <w:num w:numId="29">
-    <w:abstractNumId w:val="16"/>
-  </w:num>
-  <w:num w:numId="30">
-    <w:abstractNumId w:val="16"/>
-  </w:num>
-  <w:num w:numId="31">
-    <w:abstractNumId w:val="7"/>
-  </w:num>
-  <w:num w:numId="32">
-    <w:abstractNumId w:val="9"/>
-  </w:num>
-  <w:num w:numId="33">
-    <w:abstractNumId w:val="11"/>
-  </w:num>
-  <w:num w:numId="34">
-    <w:abstractNumId w:val="12"/>
-  </w:num>
-  <w:num w:numId="35">
+  <w:num w:numId="37">
     <w:abstractNumId w:val="10"/>
-  </w:num>
-  <w:num w:numId="36">
-    <w:abstractNumId w:val="1"/>
-  </w:num>
-  <w:num w:numId="37">
-    <w:abstractNumId w:val="8"/>
   </w:num>
   <w:num w:numId="38">
     <w:abstractNumId w:val="0"/>
+  </w:num>
+  <w:num w:numId="39">
+    <w:abstractNumId w:val="1"/>
+  </w:num>
+  <w:num w:numId="40">
+    <w:abstractNumId w:val="4"/>
+  </w:num>
+  <w:num w:numId="41">
+    <w:abstractNumId w:val="17"/>
   </w:num>
 </w:numbering>
 </file>
@@ -13024,7 +15379,6 @@
 <file path=word/glossary/fontTable.xml><?xml version="1.0" encoding="utf-8"?>
 <w:fonts xmlns:mc="http://schemas.openxmlformats.org/markup-compatibility/2006" xmlns:r="http://schemas.openxmlformats.org/officeDocument/2006/relationships" xmlns:w="http://schemas.openxmlformats.org/wordprocessingml/2006/main" xmlns:w14="http://schemas.microsoft.com/office/word/2010/wordml" xmlns:w15="http://schemas.microsoft.com/office/word/2012/wordml" xmlns:w16cid="http://schemas.microsoft.com/office/word/2016/wordml/cid" xmlns:w16se="http://schemas.microsoft.com/office/word/2015/wordml/symex" mc:Ignorable="w14 w15 w16se w16cid">
   <w:font w:name="Symbol">
-    <w:altName w:val="Symbol"/>
     <w:panose1 w:val="05050102010706020507"/>
     <w:charset w:val="02"/>
     <w:family w:val="roman"/>
@@ -13032,7 +15386,6 @@
     <w:sig w:usb0="00000000" w:usb1="10000000" w:usb2="00000000" w:usb3="00000000" w:csb0="80000000" w:csb1="00000000"/>
   </w:font>
   <w:font w:name="Times New Roman">
-    <w:altName w:val="Times New Roman"/>
     <w:panose1 w:val="02020603050405020304"/>
     <w:charset w:val="00"/>
     <w:family w:val="roman"/>
@@ -13054,7 +15407,6 @@
     <w:sig w:usb0="00000000" w:usb1="10000000" w:usb2="00000000" w:usb3="00000000" w:csb0="80000000" w:csb1="00000000"/>
   </w:font>
   <w:font w:name="Calibri">
-    <w:altName w:val="Century Gothic"/>
     <w:panose1 w:val="020F0502020204030204"/>
     <w:charset w:val="00"/>
     <w:family w:val="swiss"/>
@@ -13087,9 +15439,11 @@
   </w:compat>
   <w:rsids>
     <w:rsidRoot w:val="000F7D1E"/>
+    <w:rsid w:val="0005198F"/>
     <w:rsid w:val="000F7D1E"/>
     <w:rsid w:val="00C02C40"/>
     <w:rsid w:val="00DA7D6F"/>
+    <w:rsid w:val="00FB3625"/>
   </w:rsids>
   <m:mathPr>
     <m:mathFont m:val="Cambria Math"/>
@@ -13883,7 +16237,7 @@
 </file>
 
 <file path=customXml/itemProps2.xml><?xml version="1.0" encoding="utf-8"?>
-<ds:datastoreItem xmlns:ds="http://schemas.openxmlformats.org/officeDocument/2006/customXml" ds:itemID="{B360E6F0-AFFE-4E02-B5CE-5ED36F04CBA2}">
+<ds:datastoreItem xmlns:ds="http://schemas.openxmlformats.org/officeDocument/2006/customXml" ds:itemID="{D6DBA646-874E-44AC-8A46-075FFC5EA606}">
   <ds:schemaRefs>
     <ds:schemaRef ds:uri="http://schemas.openxmlformats.org/officeDocument/2006/bibliography"/>
   </ds:schemaRefs>

</xml_diff>